<commit_message>
feat: pdf generator lumayan ok
</commit_message>
<xml_diff>
--- a/form bar/001_1. BAR TA 2024.docx
+++ b/form bar/001_1. BAR TA 2024.docx
@@ -1,6 +1,6 @@
 
 <file path=word/document.xml><?xml version="1.0" encoding="utf-8"?>
-<w:document xmlns:wpc="http://schemas.microsoft.com/office/word/2010/wordprocessingCanvas" xmlns:cx="http://schemas.microsoft.com/office/drawing/2014/chartex" xmlns:cx1="http://schemas.microsoft.com/office/drawing/2015/9/8/chartex" xmlns:cx2="http://schemas.microsoft.com/office/drawing/2015/10/21/chartex" xmlns:cx3="http://schemas.microsoft.com/office/drawing/2016/5/9/chartex" xmlns:cx4="http://schemas.microsoft.com/office/drawing/2016/5/10/chartex" xmlns:cx5="http://schemas.microsoft.com/office/drawing/2016/5/11/chartex" xmlns:cx6="http://schemas.microsoft.com/office/drawing/2016/5/12/chartex" xmlns:cx7="http://schemas.microsoft.com/office/drawing/2016/5/13/chartex" xmlns:cx8="http://schemas.microsoft.com/office/drawing/2016/5/14/chartex" xmlns:mc="http://schemas.openxmlformats.org/markup-compatibility/2006" xmlns:aink="http://schemas.microsoft.com/office/drawing/2016/ink" xmlns:am3d="http://schemas.microsoft.com/office/drawing/2017/model3d" xmlns:o="urn:schemas-microsoft-com:office:office" xmlns:oel="http://schemas.microsoft.com/office/2019/extlst" xmlns:r="http://schemas.openxmlformats.org/officeDocument/2006/relationships" xmlns:m="http://schemas.openxmlformats.org/officeDocument/2006/math" xmlns:v="urn:schemas-microsoft-com:vml" xmlns:wp14="http://schemas.microsoft.com/office/word/2010/wordprocessingDrawing" xmlns:wp="http://schemas.openxmlformats.org/drawingml/2006/wordprocessingDrawing" xmlns:w10="urn:schemas-microsoft-com:office:word" xmlns:w="http://schemas.openxmlformats.org/wordprocessingml/2006/main" xmlns:w14="http://schemas.microsoft.com/office/word/2010/wordml" xmlns:w15="http://schemas.microsoft.com/office/word/2012/wordml" xmlns:w16cex="http://schemas.microsoft.com/office/word/2018/wordml/cex" xmlns:w16cid="http://schemas.microsoft.com/office/word/2016/wordml/cid" xmlns:w16="http://schemas.microsoft.com/office/word/2018/wordml" xmlns:w16sdtdh="http://schemas.microsoft.com/office/word/2020/wordml/sdtdatahash" xmlns:w16se="http://schemas.microsoft.com/office/word/2015/wordml/symex" xmlns:wpg="http://schemas.microsoft.com/office/word/2010/wordprocessingGroup" xmlns:wpi="http://schemas.microsoft.com/office/word/2010/wordprocessingInk" xmlns:wne="http://schemas.microsoft.com/office/word/2006/wordml" xmlns:wps="http://schemas.microsoft.com/office/word/2010/wordprocessingShape" mc:Ignorable="w14 w15 w16se w16cid w16 w16cex w16sdtdh wp14">
+<w:document xmlns:wpc="http://schemas.microsoft.com/office/word/2010/wordprocessingCanvas" xmlns:cx="http://schemas.microsoft.com/office/drawing/2014/chartex" xmlns:cx1="http://schemas.microsoft.com/office/drawing/2015/9/8/chartex" xmlns:cx2="http://schemas.microsoft.com/office/drawing/2015/10/21/chartex" xmlns:cx3="http://schemas.microsoft.com/office/drawing/2016/5/9/chartex" xmlns:cx4="http://schemas.microsoft.com/office/drawing/2016/5/10/chartex" xmlns:cx5="http://schemas.microsoft.com/office/drawing/2016/5/11/chartex" xmlns:cx6="http://schemas.microsoft.com/office/drawing/2016/5/12/chartex" xmlns:cx7="http://schemas.microsoft.com/office/drawing/2016/5/13/chartex" xmlns:cx8="http://schemas.microsoft.com/office/drawing/2016/5/14/chartex" xmlns:mc="http://schemas.openxmlformats.org/markup-compatibility/2006" xmlns:aink="http://schemas.microsoft.com/office/drawing/2016/ink" xmlns:am3d="http://schemas.microsoft.com/office/drawing/2017/model3d" xmlns:o="urn:schemas-microsoft-com:office:office" xmlns:oel="http://schemas.microsoft.com/office/2019/extlst" xmlns:r="http://schemas.openxmlformats.org/officeDocument/2006/relationships" xmlns:m="http://schemas.openxmlformats.org/officeDocument/2006/math" xmlns:v="urn:schemas-microsoft-com:vml" xmlns:wp14="http://schemas.microsoft.com/office/word/2010/wordprocessingDrawing" xmlns:wp="http://schemas.openxmlformats.org/drawingml/2006/wordprocessingDrawing" xmlns:w10="urn:schemas-microsoft-com:office:word" xmlns:w="http://schemas.openxmlformats.org/wordprocessingml/2006/main" xmlns:w14="http://schemas.microsoft.com/office/word/2010/wordml" xmlns:w15="http://schemas.microsoft.com/office/word/2012/wordml" xmlns:w16cex="http://schemas.microsoft.com/office/word/2018/wordml/cex" xmlns:w16cid="http://schemas.microsoft.com/office/word/2016/wordml/cid" xmlns:w16="http://schemas.microsoft.com/office/word/2018/wordml" xmlns:w16du="http://schemas.microsoft.com/office/word/2023/wordml/word16du" xmlns:w16sdtdh="http://schemas.microsoft.com/office/word/2020/wordml/sdtdatahash" xmlns:w16sdtfl="http://schemas.microsoft.com/office/word/2024/wordml/sdtformatlock" xmlns:w16se="http://schemas.microsoft.com/office/word/2015/wordml/symex" xmlns:wpg="http://schemas.microsoft.com/office/word/2010/wordprocessingGroup" xmlns:wpi="http://schemas.microsoft.com/office/word/2010/wordprocessingInk" xmlns:wne="http://schemas.microsoft.com/office/word/2006/wordml" xmlns:wps="http://schemas.microsoft.com/office/word/2010/wordprocessingShape" mc:Ignorable="w14 w15 w16se w16cid w16 w16cex w16sdtdh w16sdtfl w16du wp14">
   <w:body>
     <w:p>
       <w:pPr>
@@ -245,7 +245,7 @@
           <w:rFonts w:ascii="Arial" w:eastAsia="Arial" w:hAnsi="Arial" w:cs="Arial"/>
           <w:lang w:val="en-US"/>
         </w:rPr>
-        <w:t>Idris Aswin</w:t>
+        <w:t>{Counterpart Officer PKKN Name}</w:t>
       </w:r>
     </w:p>
     <w:p>
@@ -272,8 +272,23 @@
       <w:r>
         <w:rPr>
           <w:rFonts w:ascii="Arial" w:eastAsia="Arial" w:hAnsi="Arial" w:cs="Arial"/>
-        </w:rPr>
-        <w:t>197706131999031002</w:t>
+          <w:lang w:val="en-US"/>
+        </w:rPr>
+        <w:t>{</w:t>
+      </w:r>
+      <w:r>
+        <w:rPr>
+          <w:rFonts w:ascii="Arial" w:eastAsia="Arial" w:hAnsi="Arial" w:cs="Arial"/>
+          <w:lang w:val="en-US"/>
+        </w:rPr>
+        <w:t>Counterpart Officer PKKN</w:t>
+      </w:r>
+      <w:r>
+        <w:rPr>
+          <w:rFonts w:ascii="Arial" w:eastAsia="Arial" w:hAnsi="Arial" w:cs="Arial"/>
+          <w:lang w:val="en-US"/>
+        </w:rPr>
+        <w:t xml:space="preserve"> ID}</w:t>
       </w:r>
     </w:p>
     <w:p>
@@ -296,14 +311,44 @@
           <w:rFonts w:ascii="Arial" w:eastAsia="Arial" w:hAnsi="Arial" w:cs="Arial"/>
         </w:rPr>
         <w:tab/>
-        <w:t>: Kasubdit PKBMN</w:t>
+        <w:t xml:space="preserve">: </w:t>
       </w:r>
       <w:r>
         <w:rPr>
           <w:rFonts w:ascii="Arial" w:eastAsia="Arial" w:hAnsi="Arial" w:cs="Arial"/>
           <w:lang w:val="en-US"/>
         </w:rPr>
-        <w:t xml:space="preserve"> III</w:t>
+        <w:t>{</w:t>
+      </w:r>
+      <w:r>
+        <w:rPr>
+          <w:rFonts w:ascii="Arial" w:eastAsia="Arial" w:hAnsi="Arial" w:cs="Arial"/>
+          <w:lang w:val="en-US"/>
+        </w:rPr>
+        <w:t>Counterpart Officer PKKN</w:t>
+      </w:r>
+      <w:r>
+        <w:rPr>
+          <w:rFonts w:ascii="Arial" w:eastAsia="Arial" w:hAnsi="Arial" w:cs="Arial"/>
+          <w:lang w:val="en-US"/>
+        </w:rPr>
+        <w:t xml:space="preserve"> </w:t>
+      </w:r>
+      <w:proofErr w:type="spellStart"/>
+      <w:r>
+        <w:rPr>
+          <w:rFonts w:ascii="Arial" w:eastAsia="Arial" w:hAnsi="Arial" w:cs="Arial"/>
+          <w:lang w:val="en-US"/>
+        </w:rPr>
+        <w:t>Jabatan</w:t>
+      </w:r>
+      <w:proofErr w:type="spellEnd"/>
+      <w:r>
+        <w:rPr>
+          <w:rFonts w:ascii="Arial" w:eastAsia="Arial" w:hAnsi="Arial" w:cs="Arial"/>
+          <w:lang w:val="en-US"/>
+        </w:rPr>
+        <w:t>}</w:t>
       </w:r>
     </w:p>
     <w:p>
@@ -362,15 +407,9 @@
       <w:r>
         <w:rPr>
           <w:rFonts w:ascii="Arial" w:eastAsia="Arial" w:hAnsi="Arial" w:cs="Arial"/>
-        </w:rPr>
-        <w:t>Indri</w:t>
-      </w:r>
-      <w:r>
-        <w:rPr>
-          <w:rFonts w:ascii="Arial" w:eastAsia="Arial" w:hAnsi="Arial" w:cs="Arial"/>
           <w:lang w:val="en-US"/>
         </w:rPr>
-        <w:t xml:space="preserve"> Wahyuni</w:t>
+        <w:t>{Assigned Officer K/L Name}</w:t>
       </w:r>
     </w:p>
     <w:p>
@@ -399,14 +438,28 @@
           <w:rFonts w:ascii="Arial" w:eastAsia="Arial" w:hAnsi="Arial" w:cs="Arial"/>
           <w:lang w:val="en-US"/>
         </w:rPr>
-        <w:t>: 1980</w:t>
+        <w:t xml:space="preserve">: </w:t>
       </w:r>
       <w:r>
         <w:rPr>
           <w:rFonts w:ascii="Arial" w:eastAsia="Arial" w:hAnsi="Arial" w:cs="Arial"/>
           <w:lang w:val="en-US"/>
         </w:rPr>
-        <w:t>10032006042005</w:t>
+        <w:t>{</w:t>
+      </w:r>
+      <w:r>
+        <w:rPr>
+          <w:rFonts w:ascii="Arial" w:eastAsia="Arial" w:hAnsi="Arial" w:cs="Arial"/>
+          <w:lang w:val="en-US"/>
+        </w:rPr>
+        <w:t>Assigned Officer K/L</w:t>
+      </w:r>
+      <w:r>
+        <w:rPr>
+          <w:rFonts w:ascii="Arial" w:eastAsia="Arial" w:hAnsi="Arial" w:cs="Arial"/>
+          <w:lang w:val="en-US"/>
+        </w:rPr>
+        <w:t xml:space="preserve"> ID}</w:t>
       </w:r>
     </w:p>
     <w:p>
@@ -433,8 +486,39 @@
       <w:r>
         <w:rPr>
           <w:rFonts w:ascii="Arial" w:eastAsia="Arial" w:hAnsi="Arial" w:cs="Arial"/>
-        </w:rPr>
-        <w:t>Kepala Bagian Pengelolaan BMN dan Akomodasi</w:t>
+          <w:lang w:val="en-US"/>
+        </w:rPr>
+        <w:t>{</w:t>
+      </w:r>
+      <w:r>
+        <w:rPr>
+          <w:rFonts w:ascii="Arial" w:eastAsia="Arial" w:hAnsi="Arial" w:cs="Arial"/>
+          <w:lang w:val="en-US"/>
+        </w:rPr>
+        <w:t>Assigned Officer K/L</w:t>
+      </w:r>
+      <w:r>
+        <w:rPr>
+          <w:rFonts w:ascii="Arial" w:eastAsia="Arial" w:hAnsi="Arial" w:cs="Arial"/>
+          <w:lang w:val="en-US"/>
+        </w:rPr>
+        <w:t xml:space="preserve"> </w:t>
+      </w:r>
+      <w:proofErr w:type="spellStart"/>
+      <w:r>
+        <w:rPr>
+          <w:rFonts w:ascii="Arial" w:eastAsia="Arial" w:hAnsi="Arial" w:cs="Arial"/>
+          <w:lang w:val="en-US"/>
+        </w:rPr>
+        <w:t>Jabatan</w:t>
+      </w:r>
+      <w:proofErr w:type="spellEnd"/>
+      <w:r>
+        <w:rPr>
+          <w:rFonts w:ascii="Arial" w:eastAsia="Arial" w:hAnsi="Arial" w:cs="Arial"/>
+          <w:lang w:val="en-US"/>
+        </w:rPr>
+        <w:t>}</w:t>
       </w:r>
     </w:p>
     <w:p>
@@ -458,37 +542,12 @@
         </w:rPr>
         <w:t xml:space="preserve"> untuk dan atas nama penanggung jawab Unit Akuntansi Pengguna Barang pada </w:t>
       </w:r>
-      <w:proofErr w:type="spellStart"/>
       <w:r>
         <w:rPr>
           <w:rFonts w:ascii="Arial" w:eastAsia="Arial" w:hAnsi="Arial" w:cs="Arial"/>
           <w:lang w:val="en-US"/>
         </w:rPr>
-        <w:t>Majelis</w:t>
-      </w:r>
-      <w:proofErr w:type="spellEnd"/>
-      <w:r>
-        <w:rPr>
-          <w:rFonts w:ascii="Arial" w:eastAsia="Arial" w:hAnsi="Arial" w:cs="Arial"/>
-          <w:lang w:val="en-US"/>
-        </w:rPr>
-        <w:t xml:space="preserve"> </w:t>
-      </w:r>
-      <w:proofErr w:type="spellStart"/>
-      <w:r>
-        <w:rPr>
-          <w:rFonts w:ascii="Arial" w:eastAsia="Arial" w:hAnsi="Arial" w:cs="Arial"/>
-          <w:lang w:val="en-US"/>
-        </w:rPr>
-        <w:t>Permusyawaratan</w:t>
-      </w:r>
-      <w:proofErr w:type="spellEnd"/>
-      <w:r>
-        <w:rPr>
-          <w:rFonts w:ascii="Arial" w:eastAsia="Arial" w:hAnsi="Arial" w:cs="Arial"/>
-          <w:lang w:val="en-US"/>
-        </w:rPr>
-        <w:t xml:space="preserve"> Rakyat</w:t>
+        <w:t>{NAMA K/L}</w:t>
       </w:r>
       <w:r>
         <w:rPr>
@@ -511,56 +570,31 @@
         </w:rPr>
         <w:t xml:space="preserve">menyatakan bahwa telah melakukan Rekonsiliasi dan Pemutakhiran Data terkait Barang Milik Negara (BMN) pada </w:t>
       </w:r>
-      <w:proofErr w:type="spellStart"/>
       <w:r>
         <w:rPr>
           <w:rFonts w:ascii="Arial" w:eastAsia="Arial" w:hAnsi="Arial" w:cs="Arial"/>
           <w:lang w:val="en-US"/>
         </w:rPr>
-        <w:t>Majelis</w:t>
+        <w:t xml:space="preserve">{NAMA KL} </w:t>
       </w:r>
-      <w:proofErr w:type="spellEnd"/>
+      <w:r>
+        <w:rPr>
+          <w:rFonts w:ascii="Arial" w:eastAsia="Arial" w:hAnsi="Arial" w:cs="Arial"/>
+        </w:rPr>
+        <w:t xml:space="preserve">dengan cara membandingkan data BMN pada Laporan Barang Pengguna (LBP) dan Laporan Barang Milik Negara (LBMN) periode Tahun </w:t>
+      </w:r>
       <w:r>
         <w:rPr>
           <w:rFonts w:ascii="Arial" w:eastAsia="Arial" w:hAnsi="Arial" w:cs="Arial"/>
           <w:lang w:val="en-US"/>
         </w:rPr>
-        <w:t xml:space="preserve"> </w:t>
-      </w:r>
-      <w:proofErr w:type="spellStart"/>
-      <w:r>
-        <w:rPr>
-          <w:rFonts w:ascii="Arial" w:eastAsia="Arial" w:hAnsi="Arial" w:cs="Arial"/>
-          <w:lang w:val="en-US"/>
-        </w:rPr>
-        <w:t>Permusyawaratan</w:t>
-      </w:r>
-      <w:proofErr w:type="spellEnd"/>
-      <w:r>
-        <w:rPr>
-          <w:rFonts w:ascii="Arial" w:eastAsia="Arial" w:hAnsi="Arial" w:cs="Arial"/>
-          <w:lang w:val="en-US"/>
-        </w:rPr>
-        <w:t xml:space="preserve"> Rakyat</w:t>
+        <w:t xml:space="preserve">{Fiscal Year} </w:t>
       </w:r>
       <w:r>
         <w:rPr>
           <w:rFonts w:ascii="Arial" w:eastAsia="Arial" w:hAnsi="Arial" w:cs="Arial"/>
         </w:rPr>
-        <w:t xml:space="preserve"> </w:t>
-      </w:r>
-      <w:r>
-        <w:rPr>
-          <w:rFonts w:ascii="Arial" w:eastAsia="Arial" w:hAnsi="Arial" w:cs="Arial"/>
-          <w:lang w:val="en-US"/>
-        </w:rPr>
-        <w:t xml:space="preserve"> </w:t>
-      </w:r>
-      <w:r>
-        <w:rPr>
-          <w:rFonts w:ascii="Arial" w:eastAsia="Arial" w:hAnsi="Arial" w:cs="Arial"/>
-        </w:rPr>
-        <w:t>dengan cara membandingkan data BMN pada Laporan Barang Pengguna (LBP) dan Laporan Barang Milik Negara (LBMN) periode Tahun 2023 dengan hasil sebagai berikut :</w:t>
+        <w:t>dengan hasil sebagai berikut :</w:t>
       </w:r>
     </w:p>
     <w:p>
@@ -864,7 +898,6 @@
               <w:bottom w:val="single" w:sz="8" w:space="0" w:color="000000"/>
               <w:right w:val="single" w:sz="8" w:space="0" w:color="000000"/>
             </w:tcBorders>
-            <w:shd w:val="clear" w:color="auto" w:fill="auto"/>
             <w:vAlign w:val="center"/>
           </w:tcPr>
           <w:p>
@@ -897,7 +930,6 @@
               <w:bottom w:val="single" w:sz="8" w:space="0" w:color="000000"/>
               <w:right w:val="single" w:sz="8" w:space="0" w:color="000000"/>
             </w:tcBorders>
-            <w:shd w:val="clear" w:color="auto" w:fill="auto"/>
             <w:vAlign w:val="center"/>
           </w:tcPr>
           <w:p>
@@ -929,7 +961,6 @@
               <w:bottom w:val="single" w:sz="8" w:space="0" w:color="000000"/>
               <w:right w:val="single" w:sz="8" w:space="0" w:color="000000"/>
             </w:tcBorders>
-            <w:shd w:val="clear" w:color="auto" w:fill="auto"/>
             <w:vAlign w:val="center"/>
           </w:tcPr>
           <w:p>
@@ -963,7 +994,6 @@
               <w:bottom w:val="single" w:sz="8" w:space="0" w:color="000000"/>
               <w:right w:val="single" w:sz="8" w:space="0" w:color="000000"/>
             </w:tcBorders>
-            <w:shd w:val="clear" w:color="auto" w:fill="auto"/>
             <w:vAlign w:val="center"/>
           </w:tcPr>
           <w:p>
@@ -997,7 +1027,6 @@
               <w:bottom w:val="single" w:sz="8" w:space="0" w:color="000000"/>
               <w:right w:val="single" w:sz="8" w:space="0" w:color="000000"/>
             </w:tcBorders>
-            <w:shd w:val="clear" w:color="auto" w:fill="auto"/>
             <w:vAlign w:val="center"/>
           </w:tcPr>
           <w:p>
@@ -1036,7 +1065,6 @@
               <w:bottom w:val="single" w:sz="8" w:space="0" w:color="000000"/>
               <w:right w:val="single" w:sz="8" w:space="0" w:color="000000"/>
             </w:tcBorders>
-            <w:shd w:val="clear" w:color="auto" w:fill="auto"/>
             <w:vAlign w:val="center"/>
           </w:tcPr>
           <w:p>
@@ -1069,7 +1097,6 @@
               <w:bottom w:val="single" w:sz="8" w:space="0" w:color="000000"/>
               <w:right w:val="single" w:sz="8" w:space="0" w:color="000000"/>
             </w:tcBorders>
-            <w:shd w:val="clear" w:color="auto" w:fill="auto"/>
             <w:vAlign w:val="center"/>
           </w:tcPr>
           <w:p>
@@ -1101,7 +1128,6 @@
               <w:bottom w:val="single" w:sz="8" w:space="0" w:color="000000"/>
               <w:right w:val="single" w:sz="8" w:space="0" w:color="000000"/>
             </w:tcBorders>
-            <w:shd w:val="clear" w:color="auto" w:fill="auto"/>
             <w:vAlign w:val="center"/>
           </w:tcPr>
           <w:p>
@@ -1135,7 +1161,6 @@
               <w:bottom w:val="single" w:sz="8" w:space="0" w:color="000000"/>
               <w:right w:val="single" w:sz="8" w:space="0" w:color="000000"/>
             </w:tcBorders>
-            <w:shd w:val="clear" w:color="auto" w:fill="auto"/>
             <w:vAlign w:val="center"/>
           </w:tcPr>
           <w:p>
@@ -1169,7 +1194,6 @@
               <w:bottom w:val="single" w:sz="8" w:space="0" w:color="000000"/>
               <w:right w:val="single" w:sz="8" w:space="0" w:color="000000"/>
             </w:tcBorders>
-            <w:shd w:val="clear" w:color="auto" w:fill="auto"/>
             <w:vAlign w:val="center"/>
           </w:tcPr>
           <w:p>
@@ -1208,7 +1232,6 @@
               <w:bottom w:val="single" w:sz="8" w:space="0" w:color="000000"/>
               <w:right w:val="single" w:sz="8" w:space="0" w:color="000000"/>
             </w:tcBorders>
-            <w:shd w:val="clear" w:color="auto" w:fill="auto"/>
             <w:vAlign w:val="center"/>
           </w:tcPr>
           <w:p>
@@ -1239,7 +1262,6 @@
               <w:bottom w:val="single" w:sz="8" w:space="0" w:color="000000"/>
               <w:right w:val="single" w:sz="8" w:space="0" w:color="000000"/>
             </w:tcBorders>
-            <w:shd w:val="clear" w:color="auto" w:fill="auto"/>
             <w:vAlign w:val="center"/>
           </w:tcPr>
           <w:p>
@@ -1270,7 +1292,6 @@
               <w:bottom w:val="single" w:sz="8" w:space="0" w:color="000000"/>
               <w:right w:val="single" w:sz="8" w:space="0" w:color="000000"/>
             </w:tcBorders>
-            <w:shd w:val="clear" w:color="auto" w:fill="auto"/>
             <w:vAlign w:val="center"/>
           </w:tcPr>
           <w:p>
@@ -1301,7 +1322,6 @@
               <w:bottom w:val="single" w:sz="8" w:space="0" w:color="000000"/>
               <w:right w:val="single" w:sz="8" w:space="0" w:color="000000"/>
             </w:tcBorders>
-            <w:shd w:val="clear" w:color="auto" w:fill="auto"/>
             <w:vAlign w:val="center"/>
           </w:tcPr>
           <w:p>
@@ -1332,7 +1352,6 @@
               <w:bottom w:val="single" w:sz="8" w:space="0" w:color="000000"/>
               <w:right w:val="single" w:sz="8" w:space="0" w:color="000000"/>
             </w:tcBorders>
-            <w:shd w:val="clear" w:color="auto" w:fill="auto"/>
             <w:vAlign w:val="center"/>
           </w:tcPr>
           <w:p>
@@ -1368,7 +1387,6 @@
               <w:bottom w:val="single" w:sz="8" w:space="0" w:color="000000"/>
               <w:right w:val="single" w:sz="8" w:space="0" w:color="000000"/>
             </w:tcBorders>
-            <w:shd w:val="clear" w:color="auto" w:fill="auto"/>
             <w:vAlign w:val="center"/>
           </w:tcPr>
           <w:p>
@@ -1401,7 +1419,6 @@
               <w:bottom w:val="single" w:sz="8" w:space="0" w:color="000000"/>
               <w:right w:val="single" w:sz="8" w:space="0" w:color="000000"/>
             </w:tcBorders>
-            <w:shd w:val="clear" w:color="auto" w:fill="auto"/>
             <w:vAlign w:val="center"/>
           </w:tcPr>
           <w:p>
@@ -1433,7 +1450,6 @@
               <w:bottom w:val="single" w:sz="8" w:space="0" w:color="000000"/>
               <w:right w:val="single" w:sz="8" w:space="0" w:color="000000"/>
             </w:tcBorders>
-            <w:shd w:val="clear" w:color="auto" w:fill="auto"/>
             <w:vAlign w:val="center"/>
           </w:tcPr>
           <w:p>
@@ -1467,7 +1483,6 @@
               <w:bottom w:val="single" w:sz="8" w:space="0" w:color="000000"/>
               <w:right w:val="single" w:sz="8" w:space="0" w:color="000000"/>
             </w:tcBorders>
-            <w:shd w:val="clear" w:color="auto" w:fill="auto"/>
             <w:vAlign w:val="center"/>
           </w:tcPr>
           <w:p>
@@ -1501,7 +1516,6 @@
               <w:bottom w:val="single" w:sz="8" w:space="0" w:color="000000"/>
               <w:right w:val="single" w:sz="8" w:space="0" w:color="000000"/>
             </w:tcBorders>
-            <w:shd w:val="clear" w:color="auto" w:fill="auto"/>
             <w:vAlign w:val="center"/>
           </w:tcPr>
           <w:p>
@@ -1540,7 +1554,6 @@
               <w:bottom w:val="single" w:sz="8" w:space="0" w:color="000000"/>
               <w:right w:val="single" w:sz="8" w:space="0" w:color="000000"/>
             </w:tcBorders>
-            <w:shd w:val="clear" w:color="auto" w:fill="auto"/>
             <w:vAlign w:val="center"/>
           </w:tcPr>
           <w:p>
@@ -1571,7 +1584,6 @@
               <w:bottom w:val="single" w:sz="8" w:space="0" w:color="000000"/>
               <w:right w:val="single" w:sz="8" w:space="0" w:color="000000"/>
             </w:tcBorders>
-            <w:shd w:val="clear" w:color="auto" w:fill="auto"/>
             <w:vAlign w:val="center"/>
           </w:tcPr>
           <w:p>
@@ -1602,7 +1614,6 @@
               <w:bottom w:val="single" w:sz="8" w:space="0" w:color="000000"/>
               <w:right w:val="single" w:sz="8" w:space="0" w:color="000000"/>
             </w:tcBorders>
-            <w:shd w:val="clear" w:color="auto" w:fill="auto"/>
             <w:vAlign w:val="center"/>
           </w:tcPr>
           <w:p>
@@ -1633,7 +1644,6 @@
               <w:bottom w:val="single" w:sz="8" w:space="0" w:color="000000"/>
               <w:right w:val="single" w:sz="8" w:space="0" w:color="000000"/>
             </w:tcBorders>
-            <w:shd w:val="clear" w:color="auto" w:fill="auto"/>
             <w:vAlign w:val="center"/>
           </w:tcPr>
           <w:p>
@@ -1666,7 +1676,6 @@
               <w:bottom w:val="single" w:sz="8" w:space="0" w:color="000000"/>
               <w:right w:val="single" w:sz="8" w:space="0" w:color="000000"/>
             </w:tcBorders>
-            <w:shd w:val="clear" w:color="auto" w:fill="auto"/>
             <w:vAlign w:val="center"/>
           </w:tcPr>
           <w:p>
@@ -1702,7 +1711,6 @@
               <w:bottom w:val="single" w:sz="8" w:space="0" w:color="000000"/>
               <w:right w:val="single" w:sz="8" w:space="0" w:color="000000"/>
             </w:tcBorders>
-            <w:shd w:val="clear" w:color="auto" w:fill="auto"/>
             <w:vAlign w:val="center"/>
           </w:tcPr>
           <w:p>
@@ -1733,7 +1741,6 @@
               <w:bottom w:val="single" w:sz="8" w:space="0" w:color="000000"/>
               <w:right w:val="single" w:sz="8" w:space="0" w:color="000000"/>
             </w:tcBorders>
-            <w:shd w:val="clear" w:color="auto" w:fill="auto"/>
             <w:vAlign w:val="center"/>
           </w:tcPr>
           <w:p>
@@ -1764,7 +1771,6 @@
               <w:bottom w:val="single" w:sz="8" w:space="0" w:color="000000"/>
               <w:right w:val="single" w:sz="8" w:space="0" w:color="000000"/>
             </w:tcBorders>
-            <w:shd w:val="clear" w:color="auto" w:fill="auto"/>
             <w:vAlign w:val="center"/>
           </w:tcPr>
           <w:p>
@@ -1795,7 +1801,6 @@
               <w:bottom w:val="single" w:sz="8" w:space="0" w:color="000000"/>
               <w:right w:val="single" w:sz="8" w:space="0" w:color="000000"/>
             </w:tcBorders>
-            <w:shd w:val="clear" w:color="auto" w:fill="auto"/>
             <w:vAlign w:val="center"/>
           </w:tcPr>
           <w:p>
@@ -1827,7 +1832,6 @@
               <w:bottom w:val="single" w:sz="8" w:space="0" w:color="000000"/>
               <w:right w:val="single" w:sz="8" w:space="0" w:color="000000"/>
             </w:tcBorders>
-            <w:shd w:val="clear" w:color="auto" w:fill="auto"/>
             <w:vAlign w:val="center"/>
           </w:tcPr>
           <w:p>
@@ -1863,7 +1867,6 @@
               <w:bottom w:val="single" w:sz="8" w:space="0" w:color="000000"/>
               <w:right w:val="single" w:sz="8" w:space="0" w:color="000000"/>
             </w:tcBorders>
-            <w:shd w:val="clear" w:color="auto" w:fill="auto"/>
             <w:vAlign w:val="center"/>
           </w:tcPr>
           <w:p>
@@ -1894,7 +1897,6 @@
               <w:bottom w:val="single" w:sz="8" w:space="0" w:color="000000"/>
               <w:right w:val="single" w:sz="8" w:space="0" w:color="000000"/>
             </w:tcBorders>
-            <w:shd w:val="clear" w:color="auto" w:fill="auto"/>
             <w:vAlign w:val="center"/>
           </w:tcPr>
           <w:p>
@@ -1925,7 +1927,6 @@
               <w:bottom w:val="single" w:sz="8" w:space="0" w:color="000000"/>
               <w:right w:val="single" w:sz="8" w:space="0" w:color="000000"/>
             </w:tcBorders>
-            <w:shd w:val="clear" w:color="auto" w:fill="auto"/>
             <w:vAlign w:val="center"/>
           </w:tcPr>
           <w:p>
@@ -1956,7 +1957,6 @@
               <w:bottom w:val="single" w:sz="8" w:space="0" w:color="000000"/>
               <w:right w:val="single" w:sz="8" w:space="0" w:color="000000"/>
             </w:tcBorders>
-            <w:shd w:val="clear" w:color="auto" w:fill="auto"/>
             <w:vAlign w:val="center"/>
           </w:tcPr>
           <w:p>
@@ -1987,7 +1987,6 @@
               <w:bottom w:val="single" w:sz="8" w:space="0" w:color="000000"/>
               <w:right w:val="single" w:sz="8" w:space="0" w:color="000000"/>
             </w:tcBorders>
-            <w:shd w:val="clear" w:color="auto" w:fill="auto"/>
             <w:vAlign w:val="center"/>
           </w:tcPr>
           <w:p>
@@ -2023,7 +2022,6 @@
               <w:bottom w:val="single" w:sz="8" w:space="0" w:color="000000"/>
               <w:right w:val="single" w:sz="8" w:space="0" w:color="000000"/>
             </w:tcBorders>
-            <w:shd w:val="clear" w:color="auto" w:fill="auto"/>
             <w:vAlign w:val="center"/>
           </w:tcPr>
           <w:p>
@@ -2054,7 +2052,6 @@
               <w:bottom w:val="single" w:sz="8" w:space="0" w:color="000000"/>
               <w:right w:val="single" w:sz="8" w:space="0" w:color="000000"/>
             </w:tcBorders>
-            <w:shd w:val="clear" w:color="auto" w:fill="auto"/>
             <w:vAlign w:val="center"/>
           </w:tcPr>
           <w:p>
@@ -2085,7 +2082,6 @@
               <w:bottom w:val="single" w:sz="8" w:space="0" w:color="000000"/>
               <w:right w:val="single" w:sz="8" w:space="0" w:color="000000"/>
             </w:tcBorders>
-            <w:shd w:val="clear" w:color="auto" w:fill="auto"/>
             <w:vAlign w:val="center"/>
           </w:tcPr>
           <w:p>
@@ -2116,7 +2112,6 @@
               <w:bottom w:val="single" w:sz="8" w:space="0" w:color="000000"/>
               <w:right w:val="single" w:sz="8" w:space="0" w:color="000000"/>
             </w:tcBorders>
-            <w:shd w:val="clear" w:color="auto" w:fill="auto"/>
             <w:vAlign w:val="center"/>
           </w:tcPr>
           <w:p>
@@ -2149,7 +2144,6 @@
               <w:bottom w:val="single" w:sz="8" w:space="0" w:color="000000"/>
               <w:right w:val="single" w:sz="8" w:space="0" w:color="000000"/>
             </w:tcBorders>
-            <w:shd w:val="clear" w:color="auto" w:fill="auto"/>
             <w:vAlign w:val="center"/>
           </w:tcPr>
           <w:p>
@@ -2185,7 +2179,6 @@
               <w:bottom w:val="single" w:sz="8" w:space="0" w:color="000000"/>
               <w:right w:val="single" w:sz="8" w:space="0" w:color="000000"/>
             </w:tcBorders>
-            <w:shd w:val="clear" w:color="auto" w:fill="auto"/>
             <w:vAlign w:val="center"/>
           </w:tcPr>
           <w:p>
@@ -2216,7 +2209,6 @@
               <w:bottom w:val="single" w:sz="8" w:space="0" w:color="000000"/>
               <w:right w:val="single" w:sz="8" w:space="0" w:color="000000"/>
             </w:tcBorders>
-            <w:shd w:val="clear" w:color="auto" w:fill="auto"/>
             <w:vAlign w:val="center"/>
           </w:tcPr>
           <w:p>
@@ -2247,7 +2239,6 @@
               <w:bottom w:val="single" w:sz="8" w:space="0" w:color="000000"/>
               <w:right w:val="single" w:sz="8" w:space="0" w:color="000000"/>
             </w:tcBorders>
-            <w:shd w:val="clear" w:color="auto" w:fill="auto"/>
             <w:vAlign w:val="center"/>
           </w:tcPr>
           <w:p>
@@ -2278,7 +2269,6 @@
               <w:bottom w:val="single" w:sz="8" w:space="0" w:color="000000"/>
               <w:right w:val="single" w:sz="8" w:space="0" w:color="000000"/>
             </w:tcBorders>
-            <w:shd w:val="clear" w:color="auto" w:fill="auto"/>
             <w:vAlign w:val="center"/>
           </w:tcPr>
           <w:p>
@@ -2310,7 +2300,6 @@
               <w:bottom w:val="single" w:sz="8" w:space="0" w:color="000000"/>
               <w:right w:val="single" w:sz="8" w:space="0" w:color="000000"/>
             </w:tcBorders>
-            <w:shd w:val="clear" w:color="auto" w:fill="auto"/>
             <w:vAlign w:val="center"/>
           </w:tcPr>
           <w:p>
@@ -2346,7 +2335,6 @@
               <w:bottom w:val="single" w:sz="8" w:space="0" w:color="000000"/>
               <w:right w:val="single" w:sz="8" w:space="0" w:color="000000"/>
             </w:tcBorders>
-            <w:shd w:val="clear" w:color="auto" w:fill="auto"/>
             <w:vAlign w:val="center"/>
           </w:tcPr>
           <w:p>
@@ -2377,7 +2365,6 @@
               <w:bottom w:val="single" w:sz="8" w:space="0" w:color="000000"/>
               <w:right w:val="single" w:sz="8" w:space="0" w:color="000000"/>
             </w:tcBorders>
-            <w:shd w:val="clear" w:color="auto" w:fill="auto"/>
             <w:vAlign w:val="center"/>
           </w:tcPr>
           <w:p>
@@ -2408,7 +2395,6 @@
               <w:bottom w:val="single" w:sz="8" w:space="0" w:color="000000"/>
               <w:right w:val="single" w:sz="8" w:space="0" w:color="000000"/>
             </w:tcBorders>
-            <w:shd w:val="clear" w:color="auto" w:fill="auto"/>
             <w:vAlign w:val="center"/>
           </w:tcPr>
           <w:p>
@@ -2439,7 +2425,6 @@
               <w:bottom w:val="single" w:sz="8" w:space="0" w:color="000000"/>
               <w:right w:val="single" w:sz="8" w:space="0" w:color="000000"/>
             </w:tcBorders>
-            <w:shd w:val="clear" w:color="auto" w:fill="auto"/>
             <w:vAlign w:val="center"/>
           </w:tcPr>
           <w:p>
@@ -2470,7 +2455,6 @@
               <w:bottom w:val="single" w:sz="8" w:space="0" w:color="000000"/>
               <w:right w:val="single" w:sz="8" w:space="0" w:color="000000"/>
             </w:tcBorders>
-            <w:shd w:val="clear" w:color="auto" w:fill="auto"/>
             <w:vAlign w:val="center"/>
           </w:tcPr>
           <w:p>
@@ -2506,7 +2490,6 @@
               <w:bottom w:val="single" w:sz="8" w:space="0" w:color="000000"/>
               <w:right w:val="single" w:sz="8" w:space="0" w:color="000000"/>
             </w:tcBorders>
-            <w:shd w:val="clear" w:color="auto" w:fill="auto"/>
             <w:vAlign w:val="center"/>
           </w:tcPr>
           <w:p>
@@ -2537,7 +2520,6 @@
               <w:bottom w:val="single" w:sz="8" w:space="0" w:color="000000"/>
               <w:right w:val="single" w:sz="8" w:space="0" w:color="000000"/>
             </w:tcBorders>
-            <w:shd w:val="clear" w:color="auto" w:fill="auto"/>
             <w:vAlign w:val="center"/>
           </w:tcPr>
           <w:p>
@@ -2568,7 +2550,6 @@
               <w:bottom w:val="single" w:sz="8" w:space="0" w:color="000000"/>
               <w:right w:val="single" w:sz="8" w:space="0" w:color="000000"/>
             </w:tcBorders>
-            <w:shd w:val="clear" w:color="auto" w:fill="auto"/>
             <w:vAlign w:val="center"/>
           </w:tcPr>
           <w:p>
@@ -2600,7 +2581,6 @@
               <w:bottom w:val="single" w:sz="8" w:space="0" w:color="000000"/>
               <w:right w:val="single" w:sz="8" w:space="0" w:color="000000"/>
             </w:tcBorders>
-            <w:shd w:val="clear" w:color="auto" w:fill="auto"/>
             <w:vAlign w:val="center"/>
           </w:tcPr>
           <w:p>
@@ -2632,7 +2612,6 @@
               <w:bottom w:val="single" w:sz="8" w:space="0" w:color="000000"/>
               <w:right w:val="single" w:sz="8" w:space="0" w:color="000000"/>
             </w:tcBorders>
-            <w:shd w:val="clear" w:color="auto" w:fill="auto"/>
             <w:vAlign w:val="center"/>
           </w:tcPr>
           <w:p>
@@ -2669,7 +2648,6 @@
               <w:bottom w:val="single" w:sz="8" w:space="0" w:color="000000"/>
               <w:right w:val="single" w:sz="8" w:space="0" w:color="000000"/>
             </w:tcBorders>
-            <w:shd w:val="clear" w:color="auto" w:fill="auto"/>
             <w:vAlign w:val="center"/>
           </w:tcPr>
           <w:p>
@@ -2700,7 +2678,6 @@
               <w:bottom w:val="single" w:sz="8" w:space="0" w:color="000000"/>
               <w:right w:val="single" w:sz="8" w:space="0" w:color="000000"/>
             </w:tcBorders>
-            <w:shd w:val="clear" w:color="auto" w:fill="auto"/>
             <w:vAlign w:val="center"/>
           </w:tcPr>
           <w:p>
@@ -2731,7 +2708,6 @@
               <w:bottom w:val="single" w:sz="8" w:space="0" w:color="000000"/>
               <w:right w:val="single" w:sz="8" w:space="0" w:color="000000"/>
             </w:tcBorders>
-            <w:shd w:val="clear" w:color="auto" w:fill="auto"/>
             <w:vAlign w:val="center"/>
           </w:tcPr>
           <w:p>
@@ -2766,7 +2742,6 @@
               <w:bottom w:val="single" w:sz="8" w:space="0" w:color="000000"/>
               <w:right w:val="single" w:sz="8" w:space="0" w:color="000000"/>
             </w:tcBorders>
-            <w:shd w:val="clear" w:color="auto" w:fill="auto"/>
             <w:vAlign w:val="center"/>
           </w:tcPr>
           <w:p>
@@ -2801,7 +2776,6 @@
               <w:bottom w:val="single" w:sz="8" w:space="0" w:color="000000"/>
               <w:right w:val="single" w:sz="8" w:space="0" w:color="000000"/>
             </w:tcBorders>
-            <w:shd w:val="clear" w:color="auto" w:fill="auto"/>
             <w:vAlign w:val="center"/>
           </w:tcPr>
           <w:p>
@@ -2841,7 +2815,6 @@
               <w:bottom w:val="single" w:sz="8" w:space="0" w:color="000000"/>
               <w:right w:val="single" w:sz="8" w:space="0" w:color="000000"/>
             </w:tcBorders>
-            <w:shd w:val="clear" w:color="auto" w:fill="auto"/>
             <w:vAlign w:val="center"/>
           </w:tcPr>
           <w:p>
@@ -2872,7 +2845,6 @@
               <w:bottom w:val="single" w:sz="8" w:space="0" w:color="000000"/>
               <w:right w:val="single" w:sz="8" w:space="0" w:color="000000"/>
             </w:tcBorders>
-            <w:shd w:val="clear" w:color="auto" w:fill="auto"/>
             <w:vAlign w:val="center"/>
           </w:tcPr>
           <w:p>
@@ -2904,7 +2876,6 @@
               <w:bottom w:val="single" w:sz="8" w:space="0" w:color="000000"/>
               <w:right w:val="single" w:sz="8" w:space="0" w:color="000000"/>
             </w:tcBorders>
-            <w:shd w:val="clear" w:color="auto" w:fill="auto"/>
             <w:vAlign w:val="center"/>
           </w:tcPr>
           <w:p>
@@ -2936,7 +2907,6 @@
               <w:bottom w:val="single" w:sz="8" w:space="0" w:color="000000"/>
               <w:right w:val="single" w:sz="8" w:space="0" w:color="000000"/>
             </w:tcBorders>
-            <w:shd w:val="clear" w:color="auto" w:fill="auto"/>
             <w:vAlign w:val="center"/>
           </w:tcPr>
           <w:p>
@@ -2968,7 +2938,6 @@
               <w:bottom w:val="single" w:sz="8" w:space="0" w:color="000000"/>
               <w:right w:val="single" w:sz="8" w:space="0" w:color="000000"/>
             </w:tcBorders>
-            <w:shd w:val="clear" w:color="auto" w:fill="auto"/>
             <w:vAlign w:val="center"/>
           </w:tcPr>
           <w:p>
@@ -3005,7 +2974,6 @@
               <w:bottom w:val="single" w:sz="8" w:space="0" w:color="000000"/>
               <w:right w:val="single" w:sz="8" w:space="0" w:color="000000"/>
             </w:tcBorders>
-            <w:shd w:val="clear" w:color="auto" w:fill="auto"/>
             <w:vAlign w:val="center"/>
           </w:tcPr>
           <w:p>
@@ -3038,7 +3006,6 @@
               <w:bottom w:val="single" w:sz="8" w:space="0" w:color="000000"/>
               <w:right w:val="single" w:sz="8" w:space="0" w:color="000000"/>
             </w:tcBorders>
-            <w:shd w:val="clear" w:color="auto" w:fill="auto"/>
             <w:vAlign w:val="center"/>
           </w:tcPr>
           <w:p>
@@ -3070,7 +3037,6 @@
               <w:bottom w:val="single" w:sz="8" w:space="0" w:color="000000"/>
               <w:right w:val="single" w:sz="8" w:space="0" w:color="000000"/>
             </w:tcBorders>
-            <w:shd w:val="clear" w:color="auto" w:fill="auto"/>
             <w:vAlign w:val="center"/>
           </w:tcPr>
           <w:p>
@@ -3105,7 +3071,6 @@
               <w:bottom w:val="single" w:sz="8" w:space="0" w:color="000000"/>
               <w:right w:val="single" w:sz="8" w:space="0" w:color="000000"/>
             </w:tcBorders>
-            <w:shd w:val="clear" w:color="auto" w:fill="auto"/>
             <w:vAlign w:val="center"/>
           </w:tcPr>
           <w:p>
@@ -3140,7 +3105,6 @@
               <w:bottom w:val="single" w:sz="8" w:space="0" w:color="000000"/>
               <w:right w:val="single" w:sz="8" w:space="0" w:color="000000"/>
             </w:tcBorders>
-            <w:shd w:val="clear" w:color="auto" w:fill="auto"/>
             <w:vAlign w:val="center"/>
           </w:tcPr>
           <w:p>
@@ -3180,7 +3144,6 @@
               <w:bottom w:val="single" w:sz="8" w:space="0" w:color="000000"/>
               <w:right w:val="single" w:sz="8" w:space="0" w:color="000000"/>
             </w:tcBorders>
-            <w:shd w:val="clear" w:color="auto" w:fill="auto"/>
             <w:vAlign w:val="center"/>
           </w:tcPr>
           <w:p>
@@ -3211,7 +3174,6 @@
               <w:bottom w:val="single" w:sz="8" w:space="0" w:color="000000"/>
               <w:right w:val="single" w:sz="8" w:space="0" w:color="000000"/>
             </w:tcBorders>
-            <w:shd w:val="clear" w:color="auto" w:fill="auto"/>
             <w:vAlign w:val="center"/>
           </w:tcPr>
           <w:p>
@@ -3242,7 +3204,6 @@
               <w:bottom w:val="single" w:sz="8" w:space="0" w:color="000000"/>
               <w:right w:val="single" w:sz="8" w:space="0" w:color="000000"/>
             </w:tcBorders>
-            <w:shd w:val="clear" w:color="auto" w:fill="auto"/>
             <w:vAlign w:val="center"/>
           </w:tcPr>
           <w:p>
@@ -3277,7 +3238,6 @@
               <w:bottom w:val="single" w:sz="8" w:space="0" w:color="000000"/>
               <w:right w:val="single" w:sz="8" w:space="0" w:color="000000"/>
             </w:tcBorders>
-            <w:shd w:val="clear" w:color="auto" w:fill="auto"/>
             <w:vAlign w:val="center"/>
           </w:tcPr>
           <w:p>
@@ -3311,7 +3271,6 @@
               <w:bottom w:val="single" w:sz="8" w:space="0" w:color="000000"/>
               <w:right w:val="single" w:sz="8" w:space="0" w:color="000000"/>
             </w:tcBorders>
-            <w:shd w:val="clear" w:color="auto" w:fill="auto"/>
             <w:vAlign w:val="center"/>
           </w:tcPr>
           <w:p>
@@ -3350,7 +3309,6 @@
               <w:bottom w:val="single" w:sz="8" w:space="0" w:color="000000"/>
               <w:right w:val="single" w:sz="8" w:space="0" w:color="000000"/>
             </w:tcBorders>
-            <w:shd w:val="clear" w:color="auto" w:fill="auto"/>
             <w:vAlign w:val="center"/>
           </w:tcPr>
           <w:p>
@@ -3381,7 +3339,6 @@
               <w:bottom w:val="single" w:sz="8" w:space="0" w:color="000000"/>
               <w:right w:val="single" w:sz="8" w:space="0" w:color="000000"/>
             </w:tcBorders>
-            <w:shd w:val="clear" w:color="auto" w:fill="auto"/>
             <w:vAlign w:val="center"/>
           </w:tcPr>
           <w:p>
@@ -3412,7 +3369,6 @@
               <w:bottom w:val="single" w:sz="8" w:space="0" w:color="000000"/>
               <w:right w:val="single" w:sz="8" w:space="0" w:color="000000"/>
             </w:tcBorders>
-            <w:shd w:val="clear" w:color="auto" w:fill="auto"/>
             <w:vAlign w:val="center"/>
           </w:tcPr>
           <w:p>
@@ -3447,7 +3403,6 @@
               <w:bottom w:val="single" w:sz="8" w:space="0" w:color="000000"/>
               <w:right w:val="single" w:sz="8" w:space="0" w:color="000000"/>
             </w:tcBorders>
-            <w:shd w:val="clear" w:color="auto" w:fill="auto"/>
             <w:vAlign w:val="center"/>
           </w:tcPr>
           <w:p>
@@ -3481,7 +3436,6 @@
               <w:bottom w:val="single" w:sz="8" w:space="0" w:color="000000"/>
               <w:right w:val="single" w:sz="8" w:space="0" w:color="000000"/>
             </w:tcBorders>
-            <w:shd w:val="clear" w:color="auto" w:fill="auto"/>
             <w:vAlign w:val="center"/>
           </w:tcPr>
           <w:p>
@@ -3520,7 +3474,6 @@
               <w:bottom w:val="single" w:sz="8" w:space="0" w:color="000000"/>
               <w:right w:val="single" w:sz="8" w:space="0" w:color="000000"/>
             </w:tcBorders>
-            <w:shd w:val="clear" w:color="auto" w:fill="auto"/>
             <w:vAlign w:val="center"/>
           </w:tcPr>
           <w:p>
@@ -3553,7 +3506,6 @@
               <w:bottom w:val="single" w:sz="8" w:space="0" w:color="000000"/>
               <w:right w:val="single" w:sz="8" w:space="0" w:color="000000"/>
             </w:tcBorders>
-            <w:shd w:val="clear" w:color="auto" w:fill="auto"/>
             <w:vAlign w:val="center"/>
           </w:tcPr>
           <w:p>
@@ -3585,7 +3537,6 @@
               <w:bottom w:val="single" w:sz="8" w:space="0" w:color="000000"/>
               <w:right w:val="single" w:sz="8" w:space="0" w:color="000000"/>
             </w:tcBorders>
-            <w:shd w:val="clear" w:color="auto" w:fill="auto"/>
             <w:vAlign w:val="center"/>
           </w:tcPr>
           <w:p>
@@ -3619,7 +3570,6 @@
               <w:bottom w:val="single" w:sz="8" w:space="0" w:color="000000"/>
               <w:right w:val="single" w:sz="8" w:space="0" w:color="000000"/>
             </w:tcBorders>
-            <w:shd w:val="clear" w:color="auto" w:fill="auto"/>
             <w:vAlign w:val="center"/>
           </w:tcPr>
           <w:p>
@@ -3653,7 +3603,6 @@
               <w:bottom w:val="single" w:sz="8" w:space="0" w:color="000000"/>
               <w:right w:val="single" w:sz="8" w:space="0" w:color="000000"/>
             </w:tcBorders>
-            <w:shd w:val="clear" w:color="auto" w:fill="auto"/>
             <w:vAlign w:val="center"/>
           </w:tcPr>
           <w:p>
@@ -3692,7 +3641,6 @@
               <w:bottom w:val="single" w:sz="8" w:space="0" w:color="000000"/>
               <w:right w:val="single" w:sz="8" w:space="0" w:color="000000"/>
             </w:tcBorders>
-            <w:shd w:val="clear" w:color="auto" w:fill="auto"/>
             <w:vAlign w:val="center"/>
           </w:tcPr>
           <w:p>
@@ -3723,7 +3671,6 @@
               <w:bottom w:val="single" w:sz="8" w:space="0" w:color="000000"/>
               <w:right w:val="single" w:sz="8" w:space="0" w:color="000000"/>
             </w:tcBorders>
-            <w:shd w:val="clear" w:color="auto" w:fill="auto"/>
             <w:vAlign w:val="center"/>
           </w:tcPr>
           <w:p>
@@ -3754,7 +3701,6 @@
               <w:bottom w:val="single" w:sz="8" w:space="0" w:color="000000"/>
               <w:right w:val="single" w:sz="8" w:space="0" w:color="000000"/>
             </w:tcBorders>
-            <w:shd w:val="clear" w:color="auto" w:fill="auto"/>
             <w:vAlign w:val="center"/>
           </w:tcPr>
           <w:p>
@@ -3785,7 +3731,6 @@
               <w:bottom w:val="single" w:sz="8" w:space="0" w:color="000000"/>
               <w:right w:val="single" w:sz="8" w:space="0" w:color="000000"/>
             </w:tcBorders>
-            <w:shd w:val="clear" w:color="auto" w:fill="auto"/>
             <w:vAlign w:val="center"/>
           </w:tcPr>
           <w:p>
@@ -3819,7 +3764,6 @@
               <w:bottom w:val="single" w:sz="8" w:space="0" w:color="000000"/>
               <w:right w:val="single" w:sz="8" w:space="0" w:color="000000"/>
             </w:tcBorders>
-            <w:shd w:val="clear" w:color="auto" w:fill="auto"/>
             <w:vAlign w:val="center"/>
           </w:tcPr>
           <w:p>
@@ -3855,7 +3799,6 @@
               <w:bottom w:val="single" w:sz="8" w:space="0" w:color="000000"/>
               <w:right w:val="single" w:sz="8" w:space="0" w:color="000000"/>
             </w:tcBorders>
-            <w:shd w:val="clear" w:color="auto" w:fill="auto"/>
             <w:vAlign w:val="center"/>
           </w:tcPr>
           <w:p>
@@ -3886,7 +3829,6 @@
               <w:bottom w:val="single" w:sz="8" w:space="0" w:color="000000"/>
               <w:right w:val="single" w:sz="8" w:space="0" w:color="000000"/>
             </w:tcBorders>
-            <w:shd w:val="clear" w:color="auto" w:fill="auto"/>
             <w:vAlign w:val="center"/>
           </w:tcPr>
           <w:p>
@@ -3917,7 +3859,6 @@
               <w:bottom w:val="single" w:sz="8" w:space="0" w:color="000000"/>
               <w:right w:val="single" w:sz="8" w:space="0" w:color="000000"/>
             </w:tcBorders>
-            <w:shd w:val="clear" w:color="auto" w:fill="auto"/>
             <w:vAlign w:val="center"/>
           </w:tcPr>
           <w:p>
@@ -3948,7 +3889,6 @@
               <w:bottom w:val="single" w:sz="8" w:space="0" w:color="000000"/>
               <w:right w:val="single" w:sz="8" w:space="0" w:color="000000"/>
             </w:tcBorders>
-            <w:shd w:val="clear" w:color="auto" w:fill="auto"/>
             <w:vAlign w:val="center"/>
           </w:tcPr>
           <w:p>
@@ -3979,7 +3919,6 @@
               <w:bottom w:val="single" w:sz="8" w:space="0" w:color="000000"/>
               <w:right w:val="single" w:sz="8" w:space="0" w:color="000000"/>
             </w:tcBorders>
-            <w:shd w:val="clear" w:color="auto" w:fill="auto"/>
             <w:vAlign w:val="center"/>
           </w:tcPr>
           <w:p>
@@ -4015,7 +3954,6 @@
               <w:bottom w:val="single" w:sz="8" w:space="0" w:color="000000"/>
               <w:right w:val="single" w:sz="8" w:space="0" w:color="000000"/>
             </w:tcBorders>
-            <w:shd w:val="clear" w:color="auto" w:fill="auto"/>
             <w:vAlign w:val="center"/>
           </w:tcPr>
           <w:p>
@@ -4046,7 +3984,6 @@
               <w:bottom w:val="single" w:sz="8" w:space="0" w:color="000000"/>
               <w:right w:val="single" w:sz="8" w:space="0" w:color="000000"/>
             </w:tcBorders>
-            <w:shd w:val="clear" w:color="auto" w:fill="auto"/>
             <w:vAlign w:val="center"/>
           </w:tcPr>
           <w:p>
@@ -4086,7 +4023,6 @@
               <w:bottom w:val="single" w:sz="8" w:space="0" w:color="000000"/>
               <w:right w:val="single" w:sz="8" w:space="0" w:color="000000"/>
             </w:tcBorders>
-            <w:shd w:val="clear" w:color="auto" w:fill="auto"/>
             <w:vAlign w:val="center"/>
           </w:tcPr>
           <w:p>
@@ -4117,7 +4053,6 @@
               <w:bottom w:val="single" w:sz="8" w:space="0" w:color="000000"/>
               <w:right w:val="single" w:sz="8" w:space="0" w:color="000000"/>
             </w:tcBorders>
-            <w:shd w:val="clear" w:color="auto" w:fill="auto"/>
             <w:vAlign w:val="center"/>
           </w:tcPr>
           <w:p>
@@ -4148,7 +4083,6 @@
               <w:bottom w:val="single" w:sz="8" w:space="0" w:color="000000"/>
               <w:right w:val="single" w:sz="8" w:space="0" w:color="000000"/>
             </w:tcBorders>
-            <w:shd w:val="clear" w:color="auto" w:fill="auto"/>
             <w:vAlign w:val="center"/>
           </w:tcPr>
           <w:p>
@@ -4184,7 +4118,6 @@
               <w:bottom w:val="single" w:sz="8" w:space="0" w:color="000000"/>
               <w:right w:val="single" w:sz="8" w:space="0" w:color="000000"/>
             </w:tcBorders>
-            <w:shd w:val="clear" w:color="auto" w:fill="auto"/>
             <w:vAlign w:val="center"/>
           </w:tcPr>
           <w:p>
@@ -4215,7 +4148,6 @@
               <w:bottom w:val="single" w:sz="8" w:space="0" w:color="000000"/>
               <w:right w:val="single" w:sz="8" w:space="0" w:color="000000"/>
             </w:tcBorders>
-            <w:shd w:val="clear" w:color="auto" w:fill="auto"/>
             <w:vAlign w:val="center"/>
           </w:tcPr>
           <w:p>
@@ -4248,7 +4180,6 @@
               <w:bottom w:val="single" w:sz="8" w:space="0" w:color="000000"/>
               <w:right w:val="single" w:sz="8" w:space="0" w:color="000000"/>
             </w:tcBorders>
-            <w:shd w:val="clear" w:color="auto" w:fill="auto"/>
             <w:vAlign w:val="center"/>
           </w:tcPr>
           <w:p>
@@ -4280,7 +4211,6 @@
               <w:bottom w:val="single" w:sz="8" w:space="0" w:color="000000"/>
               <w:right w:val="single" w:sz="8" w:space="0" w:color="000000"/>
             </w:tcBorders>
-            <w:shd w:val="clear" w:color="auto" w:fill="auto"/>
             <w:vAlign w:val="center"/>
           </w:tcPr>
           <w:p>
@@ -4312,7 +4242,6 @@
               <w:bottom w:val="single" w:sz="8" w:space="0" w:color="000000"/>
               <w:right w:val="single" w:sz="8" w:space="0" w:color="000000"/>
             </w:tcBorders>
-            <w:shd w:val="clear" w:color="auto" w:fill="auto"/>
             <w:vAlign w:val="center"/>
           </w:tcPr>
           <w:p>
@@ -4349,7 +4278,6 @@
               <w:bottom w:val="single" w:sz="8" w:space="0" w:color="000000"/>
               <w:right w:val="single" w:sz="8" w:space="0" w:color="000000"/>
             </w:tcBorders>
-            <w:shd w:val="clear" w:color="auto" w:fill="auto"/>
             <w:vAlign w:val="center"/>
           </w:tcPr>
           <w:p>
@@ -4382,7 +4310,6 @@
               <w:bottom w:val="single" w:sz="8" w:space="0" w:color="000000"/>
               <w:right w:val="single" w:sz="8" w:space="0" w:color="000000"/>
             </w:tcBorders>
-            <w:shd w:val="clear" w:color="auto" w:fill="auto"/>
             <w:vAlign w:val="center"/>
           </w:tcPr>
           <w:p>
@@ -4414,7 +4341,6 @@
               <w:bottom w:val="single" w:sz="8" w:space="0" w:color="000000"/>
               <w:right w:val="single" w:sz="8" w:space="0" w:color="000000"/>
             </w:tcBorders>
-            <w:shd w:val="clear" w:color="auto" w:fill="auto"/>
             <w:vAlign w:val="center"/>
           </w:tcPr>
           <w:p>
@@ -4448,7 +4374,6 @@
               <w:bottom w:val="single" w:sz="8" w:space="0" w:color="000000"/>
               <w:right w:val="single" w:sz="8" w:space="0" w:color="000000"/>
             </w:tcBorders>
-            <w:shd w:val="clear" w:color="auto" w:fill="auto"/>
             <w:vAlign w:val="center"/>
           </w:tcPr>
           <w:p>
@@ -4483,7 +4408,6 @@
               <w:bottom w:val="single" w:sz="8" w:space="0" w:color="000000"/>
               <w:right w:val="single" w:sz="8" w:space="0" w:color="000000"/>
             </w:tcBorders>
-            <w:shd w:val="clear" w:color="auto" w:fill="auto"/>
             <w:vAlign w:val="center"/>
           </w:tcPr>
           <w:p>
@@ -4533,7 +4457,6 @@
               <w:bottom w:val="single" w:sz="8" w:space="0" w:color="000000"/>
               <w:right w:val="single" w:sz="8" w:space="0" w:color="000000"/>
             </w:tcBorders>
-            <w:shd w:val="clear" w:color="auto" w:fill="auto"/>
             <w:vAlign w:val="center"/>
           </w:tcPr>
           <w:p>
@@ -4566,7 +4489,6 @@
               <w:bottom w:val="single" w:sz="8" w:space="0" w:color="000000"/>
               <w:right w:val="single" w:sz="8" w:space="0" w:color="000000"/>
             </w:tcBorders>
-            <w:shd w:val="clear" w:color="auto" w:fill="auto"/>
             <w:vAlign w:val="center"/>
           </w:tcPr>
           <w:p>
@@ -4598,7 +4520,6 @@
               <w:bottom w:val="single" w:sz="8" w:space="0" w:color="000000"/>
               <w:right w:val="single" w:sz="8" w:space="0" w:color="000000"/>
             </w:tcBorders>
-            <w:shd w:val="clear" w:color="auto" w:fill="auto"/>
             <w:vAlign w:val="center"/>
           </w:tcPr>
           <w:p>
@@ -4632,7 +4553,6 @@
               <w:bottom w:val="single" w:sz="8" w:space="0" w:color="000000"/>
               <w:right w:val="single" w:sz="8" w:space="0" w:color="000000"/>
             </w:tcBorders>
-            <w:shd w:val="clear" w:color="auto" w:fill="auto"/>
             <w:vAlign w:val="center"/>
           </w:tcPr>
           <w:p>
@@ -4666,7 +4586,6 @@
               <w:bottom w:val="single" w:sz="8" w:space="0" w:color="000000"/>
               <w:right w:val="single" w:sz="8" w:space="0" w:color="000000"/>
             </w:tcBorders>
-            <w:shd w:val="clear" w:color="auto" w:fill="auto"/>
             <w:vAlign w:val="center"/>
           </w:tcPr>
           <w:p>
@@ -4705,7 +4624,6 @@
               <w:bottom w:val="single" w:sz="8" w:space="0" w:color="000000"/>
               <w:right w:val="single" w:sz="8" w:space="0" w:color="000000"/>
             </w:tcBorders>
-            <w:shd w:val="clear" w:color="auto" w:fill="auto"/>
             <w:vAlign w:val="center"/>
           </w:tcPr>
           <w:p>
@@ -4736,7 +4654,6 @@
               <w:bottom w:val="single" w:sz="8" w:space="0" w:color="000000"/>
               <w:right w:val="single" w:sz="8" w:space="0" w:color="000000"/>
             </w:tcBorders>
-            <w:shd w:val="clear" w:color="auto" w:fill="auto"/>
             <w:vAlign w:val="center"/>
           </w:tcPr>
           <w:p>
@@ -4767,7 +4684,6 @@
               <w:bottom w:val="single" w:sz="8" w:space="0" w:color="000000"/>
               <w:right w:val="single" w:sz="8" w:space="0" w:color="000000"/>
             </w:tcBorders>
-            <w:shd w:val="clear" w:color="auto" w:fill="auto"/>
             <w:vAlign w:val="center"/>
           </w:tcPr>
           <w:p>
@@ -4798,7 +4714,6 @@
               <w:bottom w:val="single" w:sz="8" w:space="0" w:color="000000"/>
               <w:right w:val="single" w:sz="8" w:space="0" w:color="000000"/>
             </w:tcBorders>
-            <w:shd w:val="clear" w:color="auto" w:fill="auto"/>
             <w:vAlign w:val="center"/>
           </w:tcPr>
           <w:p>
@@ -4831,7 +4746,6 @@
               <w:bottom w:val="single" w:sz="8" w:space="0" w:color="000000"/>
               <w:right w:val="single" w:sz="8" w:space="0" w:color="000000"/>
             </w:tcBorders>
-            <w:shd w:val="clear" w:color="auto" w:fill="auto"/>
             <w:vAlign w:val="center"/>
           </w:tcPr>
           <w:p>
@@ -4867,7 +4781,6 @@
               <w:bottom w:val="single" w:sz="8" w:space="0" w:color="000000"/>
               <w:right w:val="single" w:sz="8" w:space="0" w:color="000000"/>
             </w:tcBorders>
-            <w:shd w:val="clear" w:color="auto" w:fill="auto"/>
             <w:vAlign w:val="center"/>
           </w:tcPr>
           <w:p>
@@ -4898,7 +4811,6 @@
               <w:bottom w:val="single" w:sz="8" w:space="0" w:color="000000"/>
               <w:right w:val="single" w:sz="8" w:space="0" w:color="000000"/>
             </w:tcBorders>
-            <w:shd w:val="clear" w:color="auto" w:fill="auto"/>
             <w:vAlign w:val="center"/>
           </w:tcPr>
           <w:p>
@@ -4931,7 +4843,6 @@
               <w:bottom w:val="single" w:sz="8" w:space="0" w:color="000000"/>
               <w:right w:val="single" w:sz="8" w:space="0" w:color="000000"/>
             </w:tcBorders>
-            <w:shd w:val="clear" w:color="auto" w:fill="auto"/>
             <w:vAlign w:val="center"/>
           </w:tcPr>
           <w:p>
@@ -4963,7 +4874,6 @@
               <w:bottom w:val="single" w:sz="8" w:space="0" w:color="000000"/>
               <w:right w:val="single" w:sz="8" w:space="0" w:color="000000"/>
             </w:tcBorders>
-            <w:shd w:val="clear" w:color="auto" w:fill="auto"/>
             <w:vAlign w:val="center"/>
           </w:tcPr>
           <w:p>
@@ -4994,7 +4904,6 @@
               <w:bottom w:val="single" w:sz="8" w:space="0" w:color="000000"/>
               <w:right w:val="single" w:sz="8" w:space="0" w:color="000000"/>
             </w:tcBorders>
-            <w:shd w:val="clear" w:color="auto" w:fill="auto"/>
             <w:vAlign w:val="center"/>
           </w:tcPr>
           <w:p>
@@ -5030,7 +4939,6 @@
               <w:bottom w:val="single" w:sz="8" w:space="0" w:color="000000"/>
               <w:right w:val="single" w:sz="8" w:space="0" w:color="000000"/>
             </w:tcBorders>
-            <w:shd w:val="clear" w:color="auto" w:fill="auto"/>
             <w:vAlign w:val="center"/>
           </w:tcPr>
           <w:p>
@@ -5063,7 +4971,6 @@
               <w:bottom w:val="single" w:sz="8" w:space="0" w:color="000000"/>
               <w:right w:val="single" w:sz="8" w:space="0" w:color="000000"/>
             </w:tcBorders>
-            <w:shd w:val="clear" w:color="auto" w:fill="auto"/>
             <w:vAlign w:val="center"/>
           </w:tcPr>
           <w:p>
@@ -5095,7 +5002,6 @@
               <w:bottom w:val="single" w:sz="8" w:space="0" w:color="000000"/>
               <w:right w:val="single" w:sz="8" w:space="0" w:color="000000"/>
             </w:tcBorders>
-            <w:shd w:val="clear" w:color="auto" w:fill="auto"/>
             <w:vAlign w:val="center"/>
           </w:tcPr>
           <w:p>
@@ -5129,7 +5035,6 @@
               <w:bottom w:val="single" w:sz="8" w:space="0" w:color="000000"/>
               <w:right w:val="single" w:sz="8" w:space="0" w:color="000000"/>
             </w:tcBorders>
-            <w:shd w:val="clear" w:color="auto" w:fill="auto"/>
             <w:vAlign w:val="center"/>
           </w:tcPr>
           <w:p>
@@ -5163,7 +5068,6 @@
               <w:bottom w:val="single" w:sz="8" w:space="0" w:color="000000"/>
               <w:right w:val="single" w:sz="8" w:space="0" w:color="000000"/>
             </w:tcBorders>
-            <w:shd w:val="clear" w:color="auto" w:fill="auto"/>
             <w:vAlign w:val="center"/>
           </w:tcPr>
           <w:p>
@@ -5202,7 +5106,6 @@
               <w:bottom w:val="single" w:sz="8" w:space="0" w:color="000000"/>
               <w:right w:val="single" w:sz="8" w:space="0" w:color="000000"/>
             </w:tcBorders>
-            <w:shd w:val="clear" w:color="auto" w:fill="auto"/>
             <w:vAlign w:val="center"/>
           </w:tcPr>
           <w:p>
@@ -5235,7 +5138,6 @@
               <w:bottom w:val="single" w:sz="8" w:space="0" w:color="000000"/>
               <w:right w:val="single" w:sz="8" w:space="0" w:color="000000"/>
             </w:tcBorders>
-            <w:shd w:val="clear" w:color="auto" w:fill="auto"/>
             <w:vAlign w:val="center"/>
           </w:tcPr>
           <w:p>
@@ -5267,7 +5169,6 @@
               <w:bottom w:val="single" w:sz="8" w:space="0" w:color="000000"/>
               <w:right w:val="single" w:sz="8" w:space="0" w:color="000000"/>
             </w:tcBorders>
-            <w:shd w:val="clear" w:color="auto" w:fill="auto"/>
             <w:vAlign w:val="center"/>
           </w:tcPr>
           <w:p>
@@ -5301,7 +5202,6 @@
               <w:bottom w:val="single" w:sz="8" w:space="0" w:color="000000"/>
               <w:right w:val="single" w:sz="8" w:space="0" w:color="000000"/>
             </w:tcBorders>
-            <w:shd w:val="clear" w:color="auto" w:fill="auto"/>
             <w:vAlign w:val="center"/>
           </w:tcPr>
           <w:p>
@@ -5335,7 +5235,6 @@
               <w:bottom w:val="single" w:sz="8" w:space="0" w:color="000000"/>
               <w:right w:val="single" w:sz="8" w:space="0" w:color="000000"/>
             </w:tcBorders>
-            <w:shd w:val="clear" w:color="auto" w:fill="auto"/>
             <w:vAlign w:val="center"/>
           </w:tcPr>
           <w:p>
@@ -5374,7 +5273,6 @@
               <w:bottom w:val="single" w:sz="8" w:space="0" w:color="000000"/>
               <w:right w:val="single" w:sz="8" w:space="0" w:color="000000"/>
             </w:tcBorders>
-            <w:shd w:val="clear" w:color="auto" w:fill="auto"/>
             <w:vAlign w:val="center"/>
           </w:tcPr>
           <w:p>
@@ -5407,7 +5305,6 @@
               <w:bottom w:val="single" w:sz="8" w:space="0" w:color="000000"/>
               <w:right w:val="single" w:sz="8" w:space="0" w:color="000000"/>
             </w:tcBorders>
-            <w:shd w:val="clear" w:color="auto" w:fill="auto"/>
             <w:vAlign w:val="center"/>
           </w:tcPr>
           <w:p>
@@ -5439,7 +5336,6 @@
               <w:bottom w:val="single" w:sz="8" w:space="0" w:color="000000"/>
               <w:right w:val="single" w:sz="8" w:space="0" w:color="000000"/>
             </w:tcBorders>
-            <w:shd w:val="clear" w:color="auto" w:fill="auto"/>
             <w:vAlign w:val="center"/>
           </w:tcPr>
           <w:p>
@@ -5473,7 +5369,6 @@
               <w:bottom w:val="single" w:sz="8" w:space="0" w:color="000000"/>
               <w:right w:val="single" w:sz="8" w:space="0" w:color="000000"/>
             </w:tcBorders>
-            <w:shd w:val="clear" w:color="auto" w:fill="auto"/>
             <w:vAlign w:val="center"/>
           </w:tcPr>
           <w:p>
@@ -5518,7 +5413,6 @@
               <w:bottom w:val="single" w:sz="8" w:space="0" w:color="000000"/>
               <w:right w:val="single" w:sz="8" w:space="0" w:color="000000"/>
             </w:tcBorders>
-            <w:shd w:val="clear" w:color="auto" w:fill="auto"/>
             <w:vAlign w:val="center"/>
           </w:tcPr>
           <w:p>
@@ -5568,7 +5462,6 @@
               <w:bottom w:val="single" w:sz="8" w:space="0" w:color="000000"/>
               <w:right w:val="single" w:sz="8" w:space="0" w:color="000000"/>
             </w:tcBorders>
-            <w:shd w:val="clear" w:color="auto" w:fill="auto"/>
             <w:vAlign w:val="center"/>
           </w:tcPr>
           <w:p>
@@ -5601,7 +5494,6 @@
               <w:bottom w:val="single" w:sz="8" w:space="0" w:color="000000"/>
               <w:right w:val="single" w:sz="8" w:space="0" w:color="000000"/>
             </w:tcBorders>
-            <w:shd w:val="clear" w:color="auto" w:fill="auto"/>
             <w:vAlign w:val="center"/>
           </w:tcPr>
           <w:p>
@@ -5633,7 +5525,6 @@
               <w:bottom w:val="single" w:sz="8" w:space="0" w:color="000000"/>
               <w:right w:val="single" w:sz="8" w:space="0" w:color="000000"/>
             </w:tcBorders>
-            <w:shd w:val="clear" w:color="auto" w:fill="auto"/>
             <w:vAlign w:val="center"/>
           </w:tcPr>
           <w:p>
@@ -5667,7 +5558,6 @@
               <w:bottom w:val="single" w:sz="8" w:space="0" w:color="000000"/>
               <w:right w:val="single" w:sz="8" w:space="0" w:color="000000"/>
             </w:tcBorders>
-            <w:shd w:val="clear" w:color="auto" w:fill="auto"/>
             <w:vAlign w:val="center"/>
           </w:tcPr>
           <w:p>
@@ -5701,7 +5591,6 @@
               <w:bottom w:val="single" w:sz="8" w:space="0" w:color="000000"/>
               <w:right w:val="single" w:sz="8" w:space="0" w:color="000000"/>
             </w:tcBorders>
-            <w:shd w:val="clear" w:color="auto" w:fill="auto"/>
             <w:vAlign w:val="center"/>
           </w:tcPr>
           <w:p>
@@ -5740,7 +5629,6 @@
               <w:bottom w:val="single" w:sz="8" w:space="0" w:color="000000"/>
               <w:right w:val="single" w:sz="8" w:space="0" w:color="000000"/>
             </w:tcBorders>
-            <w:shd w:val="clear" w:color="auto" w:fill="auto"/>
             <w:vAlign w:val="center"/>
           </w:tcPr>
           <w:p>
@@ -5774,7 +5662,6 @@
               <w:bottom w:val="single" w:sz="8" w:space="0" w:color="000000"/>
               <w:right w:val="single" w:sz="8" w:space="0" w:color="000000"/>
             </w:tcBorders>
-            <w:shd w:val="clear" w:color="auto" w:fill="auto"/>
             <w:vAlign w:val="center"/>
           </w:tcPr>
           <w:p>
@@ -5806,7 +5693,6 @@
               <w:bottom w:val="single" w:sz="8" w:space="0" w:color="000000"/>
               <w:right w:val="single" w:sz="8" w:space="0" w:color="000000"/>
             </w:tcBorders>
-            <w:shd w:val="clear" w:color="auto" w:fill="auto"/>
             <w:vAlign w:val="center"/>
           </w:tcPr>
           <w:p>
@@ -5841,7 +5727,6 @@
               <w:bottom w:val="single" w:sz="8" w:space="0" w:color="000000"/>
               <w:right w:val="single" w:sz="8" w:space="0" w:color="000000"/>
             </w:tcBorders>
-            <w:shd w:val="clear" w:color="auto" w:fill="auto"/>
             <w:vAlign w:val="center"/>
           </w:tcPr>
           <w:p>
@@ -5876,7 +5761,6 @@
               <w:bottom w:val="single" w:sz="8" w:space="0" w:color="000000"/>
               <w:right w:val="single" w:sz="8" w:space="0" w:color="000000"/>
             </w:tcBorders>
-            <w:shd w:val="clear" w:color="auto" w:fill="auto"/>
             <w:vAlign w:val="center"/>
           </w:tcPr>
           <w:p>
@@ -5917,7 +5801,6 @@
               <w:bottom w:val="single" w:sz="8" w:space="0" w:color="000000"/>
               <w:right w:val="single" w:sz="8" w:space="0" w:color="000000"/>
             </w:tcBorders>
-            <w:shd w:val="clear" w:color="auto" w:fill="auto"/>
             <w:vAlign w:val="center"/>
           </w:tcPr>
           <w:p>
@@ -5950,7 +5833,6 @@
               <w:bottom w:val="single" w:sz="8" w:space="0" w:color="000000"/>
               <w:right w:val="single" w:sz="8" w:space="0" w:color="000000"/>
             </w:tcBorders>
-            <w:shd w:val="clear" w:color="auto" w:fill="auto"/>
             <w:vAlign w:val="center"/>
           </w:tcPr>
           <w:p>
@@ -5985,7 +5867,6 @@
               <w:bottom w:val="single" w:sz="8" w:space="0" w:color="000000"/>
               <w:right w:val="single" w:sz="8" w:space="0" w:color="000000"/>
             </w:tcBorders>
-            <w:shd w:val="clear" w:color="auto" w:fill="auto"/>
             <w:vAlign w:val="center"/>
           </w:tcPr>
           <w:p>
@@ -6031,7 +5912,6 @@
               <w:bottom w:val="single" w:sz="8" w:space="0" w:color="000000"/>
               <w:right w:val="single" w:sz="8" w:space="0" w:color="000000"/>
             </w:tcBorders>
-            <w:shd w:val="clear" w:color="auto" w:fill="auto"/>
             <w:vAlign w:val="center"/>
           </w:tcPr>
           <w:p>
@@ -6430,7 +6310,6 @@
               <w:bottom w:val="single" w:sz="8" w:space="0" w:color="000000"/>
               <w:right w:val="single" w:sz="8" w:space="0" w:color="000000"/>
             </w:tcBorders>
-            <w:shd w:val="clear" w:color="auto" w:fill="auto"/>
             <w:vAlign w:val="center"/>
           </w:tcPr>
           <w:p>
@@ -6461,7 +6340,6 @@
               <w:bottom w:val="single" w:sz="8" w:space="0" w:color="000000"/>
               <w:right w:val="single" w:sz="8" w:space="0" w:color="000000"/>
             </w:tcBorders>
-            <w:shd w:val="clear" w:color="auto" w:fill="auto"/>
             <w:vAlign w:val="center"/>
           </w:tcPr>
           <w:p>
@@ -6492,7 +6370,6 @@
               <w:bottom w:val="single" w:sz="8" w:space="0" w:color="000000"/>
               <w:right w:val="single" w:sz="8" w:space="0" w:color="000000"/>
             </w:tcBorders>
-            <w:shd w:val="clear" w:color="auto" w:fill="auto"/>
             <w:vAlign w:val="center"/>
           </w:tcPr>
           <w:p>
@@ -6527,7 +6404,6 @@
               <w:bottom w:val="single" w:sz="8" w:space="0" w:color="000000"/>
               <w:right w:val="single" w:sz="8" w:space="0" w:color="000000"/>
             </w:tcBorders>
-            <w:shd w:val="clear" w:color="auto" w:fill="auto"/>
             <w:vAlign w:val="center"/>
           </w:tcPr>
           <w:p>
@@ -6561,7 +6437,6 @@
               <w:bottom w:val="single" w:sz="8" w:space="0" w:color="000000"/>
               <w:right w:val="single" w:sz="8" w:space="0" w:color="000000"/>
             </w:tcBorders>
-            <w:shd w:val="clear" w:color="auto" w:fill="auto"/>
             <w:vAlign w:val="center"/>
           </w:tcPr>
           <w:p>
@@ -6600,7 +6475,6 @@
               <w:bottom w:val="single" w:sz="8" w:space="0" w:color="000000"/>
               <w:right w:val="single" w:sz="8" w:space="0" w:color="000000"/>
             </w:tcBorders>
-            <w:shd w:val="clear" w:color="auto" w:fill="auto"/>
             <w:vAlign w:val="center"/>
           </w:tcPr>
           <w:p>
@@ -6631,7 +6505,6 @@
               <w:bottom w:val="single" w:sz="8" w:space="0" w:color="000000"/>
               <w:right w:val="single" w:sz="8" w:space="0" w:color="000000"/>
             </w:tcBorders>
-            <w:shd w:val="clear" w:color="auto" w:fill="auto"/>
             <w:vAlign w:val="center"/>
           </w:tcPr>
           <w:p>
@@ -6662,7 +6535,6 @@
               <w:bottom w:val="single" w:sz="8" w:space="0" w:color="000000"/>
               <w:right w:val="single" w:sz="8" w:space="0" w:color="000000"/>
             </w:tcBorders>
-            <w:shd w:val="clear" w:color="auto" w:fill="auto"/>
             <w:vAlign w:val="center"/>
           </w:tcPr>
           <w:p>
@@ -6697,7 +6569,6 @@
               <w:bottom w:val="single" w:sz="8" w:space="0" w:color="000000"/>
               <w:right w:val="single" w:sz="8" w:space="0" w:color="000000"/>
             </w:tcBorders>
-            <w:shd w:val="clear" w:color="auto" w:fill="auto"/>
             <w:vAlign w:val="center"/>
           </w:tcPr>
           <w:p>
@@ -6731,7 +6602,6 @@
               <w:bottom w:val="single" w:sz="8" w:space="0" w:color="000000"/>
               <w:right w:val="single" w:sz="8" w:space="0" w:color="000000"/>
             </w:tcBorders>
-            <w:shd w:val="clear" w:color="auto" w:fill="auto"/>
             <w:vAlign w:val="center"/>
           </w:tcPr>
           <w:p>
@@ -6770,7 +6640,6 @@
               <w:bottom w:val="single" w:sz="8" w:space="0" w:color="000000"/>
               <w:right w:val="single" w:sz="8" w:space="0" w:color="000000"/>
             </w:tcBorders>
-            <w:shd w:val="clear" w:color="auto" w:fill="auto"/>
             <w:vAlign w:val="center"/>
           </w:tcPr>
           <w:p>
@@ -6801,7 +6670,6 @@
               <w:bottom w:val="single" w:sz="8" w:space="0" w:color="000000"/>
               <w:right w:val="single" w:sz="8" w:space="0" w:color="000000"/>
             </w:tcBorders>
-            <w:shd w:val="clear" w:color="auto" w:fill="auto"/>
             <w:vAlign w:val="center"/>
           </w:tcPr>
           <w:p>
@@ -6832,7 +6700,6 @@
               <w:bottom w:val="single" w:sz="8" w:space="0" w:color="000000"/>
               <w:right w:val="single" w:sz="8" w:space="0" w:color="000000"/>
             </w:tcBorders>
-            <w:shd w:val="clear" w:color="auto" w:fill="auto"/>
             <w:vAlign w:val="center"/>
           </w:tcPr>
           <w:p>
@@ -6867,7 +6734,6 @@
               <w:bottom w:val="single" w:sz="8" w:space="0" w:color="000000"/>
               <w:right w:val="single" w:sz="8" w:space="0" w:color="000000"/>
             </w:tcBorders>
-            <w:shd w:val="clear" w:color="auto" w:fill="auto"/>
             <w:vAlign w:val="center"/>
           </w:tcPr>
           <w:p>
@@ -6901,7 +6767,6 @@
               <w:bottom w:val="single" w:sz="8" w:space="0" w:color="000000"/>
               <w:right w:val="single" w:sz="8" w:space="0" w:color="000000"/>
             </w:tcBorders>
-            <w:shd w:val="clear" w:color="auto" w:fill="auto"/>
             <w:vAlign w:val="center"/>
           </w:tcPr>
           <w:p>
@@ -6941,7 +6806,6 @@
               <w:bottom w:val="single" w:sz="8" w:space="0" w:color="000000"/>
               <w:right w:val="single" w:sz="8" w:space="0" w:color="000000"/>
             </w:tcBorders>
-            <w:shd w:val="clear" w:color="auto" w:fill="auto"/>
             <w:vAlign w:val="center"/>
           </w:tcPr>
           <w:p>
@@ -6974,7 +6838,6 @@
               <w:bottom w:val="single" w:sz="8" w:space="0" w:color="000000"/>
               <w:right w:val="single" w:sz="8" w:space="0" w:color="000000"/>
             </w:tcBorders>
-            <w:shd w:val="clear" w:color="auto" w:fill="auto"/>
             <w:vAlign w:val="center"/>
           </w:tcPr>
           <w:p>
@@ -7009,7 +6872,6 @@
               <w:bottom w:val="single" w:sz="8" w:space="0" w:color="000000"/>
               <w:right w:val="single" w:sz="8" w:space="0" w:color="000000"/>
             </w:tcBorders>
-            <w:shd w:val="clear" w:color="auto" w:fill="auto"/>
             <w:vAlign w:val="center"/>
           </w:tcPr>
           <w:p>
@@ -7044,7 +6906,6 @@
               <w:bottom w:val="single" w:sz="8" w:space="0" w:color="000000"/>
               <w:right w:val="single" w:sz="8" w:space="0" w:color="000000"/>
             </w:tcBorders>
-            <w:shd w:val="clear" w:color="auto" w:fill="auto"/>
             <w:vAlign w:val="center"/>
           </w:tcPr>
           <w:p>
@@ -7128,7 +6989,7 @@
         <w:spacing w:before="39"/>
         <w:ind w:left="283"/>
         <w:rPr>
-          <w:rFonts w:ascii="Arial" w:eastAsia="Arial" w:hAnsi="Arial" w:cs="Arial" w:hint="eastAsia"/>
+          <w:rFonts w:ascii="Arial" w:eastAsia="Arial" w:hAnsi="Arial" w:cs="Arial"/>
           <w:i/>
           <w:sz w:val="14"/>
           <w:szCs w:val="14"/>
@@ -7546,7 +7407,7 @@
 </file>
 
 <file path=word/endnotes.xml><?xml version="1.0" encoding="utf-8"?>
-<w:endnotes xmlns:wpc="http://schemas.microsoft.com/office/word/2010/wordprocessingCanvas" xmlns:cx="http://schemas.microsoft.com/office/drawing/2014/chartex" xmlns:cx1="http://schemas.microsoft.com/office/drawing/2015/9/8/chartex" xmlns:cx2="http://schemas.microsoft.com/office/drawing/2015/10/21/chartex" xmlns:cx3="http://schemas.microsoft.com/office/drawing/2016/5/9/chartex" xmlns:cx4="http://schemas.microsoft.com/office/drawing/2016/5/10/chartex" xmlns:cx5="http://schemas.microsoft.com/office/drawing/2016/5/11/chartex" xmlns:cx6="http://schemas.microsoft.com/office/drawing/2016/5/12/chartex" xmlns:cx7="http://schemas.microsoft.com/office/drawing/2016/5/13/chartex" xmlns:cx8="http://schemas.microsoft.com/office/drawing/2016/5/14/chartex" xmlns:mc="http://schemas.openxmlformats.org/markup-compatibility/2006" xmlns:aink="http://schemas.microsoft.com/office/drawing/2016/ink" xmlns:am3d="http://schemas.microsoft.com/office/drawing/2017/model3d" xmlns:o="urn:schemas-microsoft-com:office:office" xmlns:oel="http://schemas.microsoft.com/office/2019/extlst" xmlns:r="http://schemas.openxmlformats.org/officeDocument/2006/relationships" xmlns:m="http://schemas.openxmlformats.org/officeDocument/2006/math" xmlns:v="urn:schemas-microsoft-com:vml" xmlns:wp14="http://schemas.microsoft.com/office/word/2010/wordprocessingDrawing" xmlns:wp="http://schemas.openxmlformats.org/drawingml/2006/wordprocessingDrawing" xmlns:w10="urn:schemas-microsoft-com:office:word" xmlns:w="http://schemas.openxmlformats.org/wordprocessingml/2006/main" xmlns:w14="http://schemas.microsoft.com/office/word/2010/wordml" xmlns:w15="http://schemas.microsoft.com/office/word/2012/wordml" xmlns:w16cex="http://schemas.microsoft.com/office/word/2018/wordml/cex" xmlns:w16cid="http://schemas.microsoft.com/office/word/2016/wordml/cid" xmlns:w16="http://schemas.microsoft.com/office/word/2018/wordml" xmlns:w16sdtdh="http://schemas.microsoft.com/office/word/2020/wordml/sdtdatahash" xmlns:w16se="http://schemas.microsoft.com/office/word/2015/wordml/symex" xmlns:wpg="http://schemas.microsoft.com/office/word/2010/wordprocessingGroup" xmlns:wpi="http://schemas.microsoft.com/office/word/2010/wordprocessingInk" xmlns:wne="http://schemas.microsoft.com/office/word/2006/wordml" xmlns:wps="http://schemas.microsoft.com/office/word/2010/wordprocessingShape" mc:Ignorable="w14 w15 w16se w16cid w16 w16cex w16sdtdh wp14">
+<w:endnotes xmlns:wpc="http://schemas.microsoft.com/office/word/2010/wordprocessingCanvas" xmlns:cx="http://schemas.microsoft.com/office/drawing/2014/chartex" xmlns:cx1="http://schemas.microsoft.com/office/drawing/2015/9/8/chartex" xmlns:cx2="http://schemas.microsoft.com/office/drawing/2015/10/21/chartex" xmlns:cx3="http://schemas.microsoft.com/office/drawing/2016/5/9/chartex" xmlns:cx4="http://schemas.microsoft.com/office/drawing/2016/5/10/chartex" xmlns:cx5="http://schemas.microsoft.com/office/drawing/2016/5/11/chartex" xmlns:cx6="http://schemas.microsoft.com/office/drawing/2016/5/12/chartex" xmlns:cx7="http://schemas.microsoft.com/office/drawing/2016/5/13/chartex" xmlns:cx8="http://schemas.microsoft.com/office/drawing/2016/5/14/chartex" xmlns:mc="http://schemas.openxmlformats.org/markup-compatibility/2006" xmlns:aink="http://schemas.microsoft.com/office/drawing/2016/ink" xmlns:am3d="http://schemas.microsoft.com/office/drawing/2017/model3d" xmlns:o="urn:schemas-microsoft-com:office:office" xmlns:oel="http://schemas.microsoft.com/office/2019/extlst" xmlns:r="http://schemas.openxmlformats.org/officeDocument/2006/relationships" xmlns:m="http://schemas.openxmlformats.org/officeDocument/2006/math" xmlns:v="urn:schemas-microsoft-com:vml" xmlns:wp14="http://schemas.microsoft.com/office/word/2010/wordprocessingDrawing" xmlns:wp="http://schemas.openxmlformats.org/drawingml/2006/wordprocessingDrawing" xmlns:w10="urn:schemas-microsoft-com:office:word" xmlns:w="http://schemas.openxmlformats.org/wordprocessingml/2006/main" xmlns:w14="http://schemas.microsoft.com/office/word/2010/wordml" xmlns:w15="http://schemas.microsoft.com/office/word/2012/wordml" xmlns:w16cex="http://schemas.microsoft.com/office/word/2018/wordml/cex" xmlns:w16cid="http://schemas.microsoft.com/office/word/2016/wordml/cid" xmlns:w16="http://schemas.microsoft.com/office/word/2018/wordml" xmlns:w16du="http://schemas.microsoft.com/office/word/2023/wordml/word16du" xmlns:w16sdtdh="http://schemas.microsoft.com/office/word/2020/wordml/sdtdatahash" xmlns:w16sdtfl="http://schemas.microsoft.com/office/word/2024/wordml/sdtformatlock" xmlns:w16se="http://schemas.microsoft.com/office/word/2015/wordml/symex" xmlns:wpg="http://schemas.microsoft.com/office/word/2010/wordprocessingGroup" xmlns:wpi="http://schemas.microsoft.com/office/word/2010/wordprocessingInk" xmlns:wne="http://schemas.microsoft.com/office/word/2006/wordml" xmlns:wps="http://schemas.microsoft.com/office/word/2010/wordprocessingShape" mc:Ignorable="w14 w15 w16se w16cid w16 w16cex w16sdtdh w16sdtfl w16du wp14">
   <w:endnote w:type="separator" w:id="-1">
     <w:p>
       <w:r>
@@ -7565,7 +7426,7 @@
 </file>
 
 <file path=word/footnotes.xml><?xml version="1.0" encoding="utf-8"?>
-<w:footnotes xmlns:wpc="http://schemas.microsoft.com/office/word/2010/wordprocessingCanvas" xmlns:cx="http://schemas.microsoft.com/office/drawing/2014/chartex" xmlns:cx1="http://schemas.microsoft.com/office/drawing/2015/9/8/chartex" xmlns:cx2="http://schemas.microsoft.com/office/drawing/2015/10/21/chartex" xmlns:cx3="http://schemas.microsoft.com/office/drawing/2016/5/9/chartex" xmlns:cx4="http://schemas.microsoft.com/office/drawing/2016/5/10/chartex" xmlns:cx5="http://schemas.microsoft.com/office/drawing/2016/5/11/chartex" xmlns:cx6="http://schemas.microsoft.com/office/drawing/2016/5/12/chartex" xmlns:cx7="http://schemas.microsoft.com/office/drawing/2016/5/13/chartex" xmlns:cx8="http://schemas.microsoft.com/office/drawing/2016/5/14/chartex" xmlns:mc="http://schemas.openxmlformats.org/markup-compatibility/2006" xmlns:aink="http://schemas.microsoft.com/office/drawing/2016/ink" xmlns:am3d="http://schemas.microsoft.com/office/drawing/2017/model3d" xmlns:o="urn:schemas-microsoft-com:office:office" xmlns:oel="http://schemas.microsoft.com/office/2019/extlst" xmlns:r="http://schemas.openxmlformats.org/officeDocument/2006/relationships" xmlns:m="http://schemas.openxmlformats.org/officeDocument/2006/math" xmlns:v="urn:schemas-microsoft-com:vml" xmlns:wp14="http://schemas.microsoft.com/office/word/2010/wordprocessingDrawing" xmlns:wp="http://schemas.openxmlformats.org/drawingml/2006/wordprocessingDrawing" xmlns:w10="urn:schemas-microsoft-com:office:word" xmlns:w="http://schemas.openxmlformats.org/wordprocessingml/2006/main" xmlns:w14="http://schemas.microsoft.com/office/word/2010/wordml" xmlns:w15="http://schemas.microsoft.com/office/word/2012/wordml" xmlns:w16cex="http://schemas.microsoft.com/office/word/2018/wordml/cex" xmlns:w16cid="http://schemas.microsoft.com/office/word/2016/wordml/cid" xmlns:w16="http://schemas.microsoft.com/office/word/2018/wordml" xmlns:w16sdtdh="http://schemas.microsoft.com/office/word/2020/wordml/sdtdatahash" xmlns:w16se="http://schemas.microsoft.com/office/word/2015/wordml/symex" xmlns:wpg="http://schemas.microsoft.com/office/word/2010/wordprocessingGroup" xmlns:wpi="http://schemas.microsoft.com/office/word/2010/wordprocessingInk" xmlns:wne="http://schemas.microsoft.com/office/word/2006/wordml" xmlns:wps="http://schemas.microsoft.com/office/word/2010/wordprocessingShape" mc:Ignorable="w14 w15 w16se w16cid w16 w16cex w16sdtdh wp14">
+<w:footnotes xmlns:wpc="http://schemas.microsoft.com/office/word/2010/wordprocessingCanvas" xmlns:cx="http://schemas.microsoft.com/office/drawing/2014/chartex" xmlns:cx1="http://schemas.microsoft.com/office/drawing/2015/9/8/chartex" xmlns:cx2="http://schemas.microsoft.com/office/drawing/2015/10/21/chartex" xmlns:cx3="http://schemas.microsoft.com/office/drawing/2016/5/9/chartex" xmlns:cx4="http://schemas.microsoft.com/office/drawing/2016/5/10/chartex" xmlns:cx5="http://schemas.microsoft.com/office/drawing/2016/5/11/chartex" xmlns:cx6="http://schemas.microsoft.com/office/drawing/2016/5/12/chartex" xmlns:cx7="http://schemas.microsoft.com/office/drawing/2016/5/13/chartex" xmlns:cx8="http://schemas.microsoft.com/office/drawing/2016/5/14/chartex" xmlns:mc="http://schemas.openxmlformats.org/markup-compatibility/2006" xmlns:aink="http://schemas.microsoft.com/office/drawing/2016/ink" xmlns:am3d="http://schemas.microsoft.com/office/drawing/2017/model3d" xmlns:o="urn:schemas-microsoft-com:office:office" xmlns:oel="http://schemas.microsoft.com/office/2019/extlst" xmlns:r="http://schemas.openxmlformats.org/officeDocument/2006/relationships" xmlns:m="http://schemas.openxmlformats.org/officeDocument/2006/math" xmlns:v="urn:schemas-microsoft-com:vml" xmlns:wp14="http://schemas.microsoft.com/office/word/2010/wordprocessingDrawing" xmlns:wp="http://schemas.openxmlformats.org/drawingml/2006/wordprocessingDrawing" xmlns:w10="urn:schemas-microsoft-com:office:word" xmlns:w="http://schemas.openxmlformats.org/wordprocessingml/2006/main" xmlns:w14="http://schemas.microsoft.com/office/word/2010/wordml" xmlns:w15="http://schemas.microsoft.com/office/word/2012/wordml" xmlns:w16cex="http://schemas.microsoft.com/office/word/2018/wordml/cex" xmlns:w16cid="http://schemas.microsoft.com/office/word/2016/wordml/cid" xmlns:w16="http://schemas.microsoft.com/office/word/2018/wordml" xmlns:w16du="http://schemas.microsoft.com/office/word/2023/wordml/word16du" xmlns:w16sdtdh="http://schemas.microsoft.com/office/word/2020/wordml/sdtdatahash" xmlns:w16sdtfl="http://schemas.microsoft.com/office/word/2024/wordml/sdtformatlock" xmlns:w16se="http://schemas.microsoft.com/office/word/2015/wordml/symex" xmlns:wpg="http://schemas.microsoft.com/office/word/2010/wordprocessingGroup" xmlns:wpi="http://schemas.microsoft.com/office/word/2010/wordprocessingInk" xmlns:wne="http://schemas.microsoft.com/office/word/2006/wordml" xmlns:wps="http://schemas.microsoft.com/office/word/2010/wordprocessingShape" mc:Ignorable="w14 w15 w16se w16cid w16 w16cex w16sdtdh w16sdtfl w16du wp14">
   <w:footnote w:type="separator" w:id="-1">
     <w:p>
       <w:r>
@@ -7584,7 +7445,7 @@
 </file>
 
 <file path=word/header1.xml><?xml version="1.0" encoding="utf-8"?>
-<w:hdr xmlns:wpc="http://schemas.microsoft.com/office/word/2010/wordprocessingCanvas" xmlns:cx="http://schemas.microsoft.com/office/drawing/2014/chartex" xmlns:cx1="http://schemas.microsoft.com/office/drawing/2015/9/8/chartex" xmlns:cx2="http://schemas.microsoft.com/office/drawing/2015/10/21/chartex" xmlns:cx3="http://schemas.microsoft.com/office/drawing/2016/5/9/chartex" xmlns:cx4="http://schemas.microsoft.com/office/drawing/2016/5/10/chartex" xmlns:cx5="http://schemas.microsoft.com/office/drawing/2016/5/11/chartex" xmlns:cx6="http://schemas.microsoft.com/office/drawing/2016/5/12/chartex" xmlns:cx7="http://schemas.microsoft.com/office/drawing/2016/5/13/chartex" xmlns:cx8="http://schemas.microsoft.com/office/drawing/2016/5/14/chartex" xmlns:mc="http://schemas.openxmlformats.org/markup-compatibility/2006" xmlns:aink="http://schemas.microsoft.com/office/drawing/2016/ink" xmlns:am3d="http://schemas.microsoft.com/office/drawing/2017/model3d" xmlns:o="urn:schemas-microsoft-com:office:office" xmlns:oel="http://schemas.microsoft.com/office/2019/extlst" xmlns:r="http://schemas.openxmlformats.org/officeDocument/2006/relationships" xmlns:m="http://schemas.openxmlformats.org/officeDocument/2006/math" xmlns:v="urn:schemas-microsoft-com:vml" xmlns:wp14="http://schemas.microsoft.com/office/word/2010/wordprocessingDrawing" xmlns:wp="http://schemas.openxmlformats.org/drawingml/2006/wordprocessingDrawing" xmlns:w10="urn:schemas-microsoft-com:office:word" xmlns:w="http://schemas.openxmlformats.org/wordprocessingml/2006/main" xmlns:w14="http://schemas.microsoft.com/office/word/2010/wordml" xmlns:w15="http://schemas.microsoft.com/office/word/2012/wordml" xmlns:w16cex="http://schemas.microsoft.com/office/word/2018/wordml/cex" xmlns:w16cid="http://schemas.microsoft.com/office/word/2016/wordml/cid" xmlns:w16="http://schemas.microsoft.com/office/word/2018/wordml" xmlns:w16sdtdh="http://schemas.microsoft.com/office/word/2020/wordml/sdtdatahash" xmlns:w16se="http://schemas.microsoft.com/office/word/2015/wordml/symex" xmlns:wpg="http://schemas.microsoft.com/office/word/2010/wordprocessingGroup" xmlns:wpi="http://schemas.microsoft.com/office/word/2010/wordprocessingInk" xmlns:wne="http://schemas.microsoft.com/office/word/2006/wordml" xmlns:wps="http://schemas.microsoft.com/office/word/2010/wordprocessingShape" mc:Ignorable="w14 w15 w16se w16cid w16 w16cex w16sdtdh wp14">
+<w:hdr xmlns:wpc="http://schemas.microsoft.com/office/word/2010/wordprocessingCanvas" xmlns:cx="http://schemas.microsoft.com/office/drawing/2014/chartex" xmlns:cx1="http://schemas.microsoft.com/office/drawing/2015/9/8/chartex" xmlns:cx2="http://schemas.microsoft.com/office/drawing/2015/10/21/chartex" xmlns:cx3="http://schemas.microsoft.com/office/drawing/2016/5/9/chartex" xmlns:cx4="http://schemas.microsoft.com/office/drawing/2016/5/10/chartex" xmlns:cx5="http://schemas.microsoft.com/office/drawing/2016/5/11/chartex" xmlns:cx6="http://schemas.microsoft.com/office/drawing/2016/5/12/chartex" xmlns:cx7="http://schemas.microsoft.com/office/drawing/2016/5/13/chartex" xmlns:cx8="http://schemas.microsoft.com/office/drawing/2016/5/14/chartex" xmlns:mc="http://schemas.openxmlformats.org/markup-compatibility/2006" xmlns:aink="http://schemas.microsoft.com/office/drawing/2016/ink" xmlns:am3d="http://schemas.microsoft.com/office/drawing/2017/model3d" xmlns:o="urn:schemas-microsoft-com:office:office" xmlns:oel="http://schemas.microsoft.com/office/2019/extlst" xmlns:r="http://schemas.openxmlformats.org/officeDocument/2006/relationships" xmlns:m="http://schemas.openxmlformats.org/officeDocument/2006/math" xmlns:v="urn:schemas-microsoft-com:vml" xmlns:wp14="http://schemas.microsoft.com/office/word/2010/wordprocessingDrawing" xmlns:wp="http://schemas.openxmlformats.org/drawingml/2006/wordprocessingDrawing" xmlns:w10="urn:schemas-microsoft-com:office:word" xmlns:w="http://schemas.openxmlformats.org/wordprocessingml/2006/main" xmlns:w14="http://schemas.microsoft.com/office/word/2010/wordml" xmlns:w15="http://schemas.microsoft.com/office/word/2012/wordml" xmlns:w16cex="http://schemas.microsoft.com/office/word/2018/wordml/cex" xmlns:w16cid="http://schemas.microsoft.com/office/word/2016/wordml/cid" xmlns:w16="http://schemas.microsoft.com/office/word/2018/wordml" xmlns:w16du="http://schemas.microsoft.com/office/word/2023/wordml/word16du" xmlns:w16sdtdh="http://schemas.microsoft.com/office/word/2020/wordml/sdtdatahash" xmlns:w16sdtfl="http://schemas.microsoft.com/office/word/2024/wordml/sdtformatlock" xmlns:w16se="http://schemas.microsoft.com/office/word/2015/wordml/symex" xmlns:wpg="http://schemas.microsoft.com/office/word/2010/wordprocessingGroup" xmlns:wpi="http://schemas.microsoft.com/office/word/2010/wordprocessingInk" xmlns:wne="http://schemas.microsoft.com/office/word/2006/wordml" xmlns:wps="http://schemas.microsoft.com/office/word/2010/wordprocessingShape" mc:Ignorable="w14 w15 w16se w16cid w16 w16cex w16sdtdh w16sdtfl w16du wp14">
   <w:tbl>
     <w:tblPr>
       <w:tblW w:w="0" w:type="auto"/>
@@ -7849,7 +7710,7 @@
 </file>
 
 <file path=word/numbering.xml><?xml version="1.0" encoding="utf-8"?>
-<w:numbering xmlns:wpc="http://schemas.microsoft.com/office/word/2010/wordprocessingCanvas" xmlns:cx="http://schemas.microsoft.com/office/drawing/2014/chartex" xmlns:cx1="http://schemas.microsoft.com/office/drawing/2015/9/8/chartex" xmlns:cx2="http://schemas.microsoft.com/office/drawing/2015/10/21/chartex" xmlns:cx3="http://schemas.microsoft.com/office/drawing/2016/5/9/chartex" xmlns:cx4="http://schemas.microsoft.com/office/drawing/2016/5/10/chartex" xmlns:cx5="http://schemas.microsoft.com/office/drawing/2016/5/11/chartex" xmlns:cx6="http://schemas.microsoft.com/office/drawing/2016/5/12/chartex" xmlns:cx7="http://schemas.microsoft.com/office/drawing/2016/5/13/chartex" xmlns:cx8="http://schemas.microsoft.com/office/drawing/2016/5/14/chartex" xmlns:mc="http://schemas.openxmlformats.org/markup-compatibility/2006" xmlns:aink="http://schemas.microsoft.com/office/drawing/2016/ink" xmlns:am3d="http://schemas.microsoft.com/office/drawing/2017/model3d" xmlns:o="urn:schemas-microsoft-com:office:office" xmlns:oel="http://schemas.microsoft.com/office/2019/extlst" xmlns:r="http://schemas.openxmlformats.org/officeDocument/2006/relationships" xmlns:m="http://schemas.openxmlformats.org/officeDocument/2006/math" xmlns:v="urn:schemas-microsoft-com:vml" xmlns:wp14="http://schemas.microsoft.com/office/word/2010/wordprocessingDrawing" xmlns:wp="http://schemas.openxmlformats.org/drawingml/2006/wordprocessingDrawing" xmlns:w10="urn:schemas-microsoft-com:office:word" xmlns:w="http://schemas.openxmlformats.org/wordprocessingml/2006/main" xmlns:w14="http://schemas.microsoft.com/office/word/2010/wordml" xmlns:w15="http://schemas.microsoft.com/office/word/2012/wordml" xmlns:w16cex="http://schemas.microsoft.com/office/word/2018/wordml/cex" xmlns:w16cid="http://schemas.microsoft.com/office/word/2016/wordml/cid" xmlns:w16="http://schemas.microsoft.com/office/word/2018/wordml" xmlns:w16sdtdh="http://schemas.microsoft.com/office/word/2020/wordml/sdtdatahash" xmlns:w16se="http://schemas.microsoft.com/office/word/2015/wordml/symex" xmlns:wpg="http://schemas.microsoft.com/office/word/2010/wordprocessingGroup" xmlns:wpi="http://schemas.microsoft.com/office/word/2010/wordprocessingInk" xmlns:wne="http://schemas.microsoft.com/office/word/2006/wordml" xmlns:wps="http://schemas.microsoft.com/office/word/2010/wordprocessingShape" mc:Ignorable="w14 w15 w16se w16cid w16 w16cex w16sdtdh wp14">
+<w:numbering xmlns:wpc="http://schemas.microsoft.com/office/word/2010/wordprocessingCanvas" xmlns:cx="http://schemas.microsoft.com/office/drawing/2014/chartex" xmlns:cx1="http://schemas.microsoft.com/office/drawing/2015/9/8/chartex" xmlns:cx2="http://schemas.microsoft.com/office/drawing/2015/10/21/chartex" xmlns:cx3="http://schemas.microsoft.com/office/drawing/2016/5/9/chartex" xmlns:cx4="http://schemas.microsoft.com/office/drawing/2016/5/10/chartex" xmlns:cx5="http://schemas.microsoft.com/office/drawing/2016/5/11/chartex" xmlns:cx6="http://schemas.microsoft.com/office/drawing/2016/5/12/chartex" xmlns:cx7="http://schemas.microsoft.com/office/drawing/2016/5/13/chartex" xmlns:cx8="http://schemas.microsoft.com/office/drawing/2016/5/14/chartex" xmlns:mc="http://schemas.openxmlformats.org/markup-compatibility/2006" xmlns:aink="http://schemas.microsoft.com/office/drawing/2016/ink" xmlns:am3d="http://schemas.microsoft.com/office/drawing/2017/model3d" xmlns:o="urn:schemas-microsoft-com:office:office" xmlns:oel="http://schemas.microsoft.com/office/2019/extlst" xmlns:r="http://schemas.openxmlformats.org/officeDocument/2006/relationships" xmlns:m="http://schemas.openxmlformats.org/officeDocument/2006/math" xmlns:v="urn:schemas-microsoft-com:vml" xmlns:wp14="http://schemas.microsoft.com/office/word/2010/wordprocessingDrawing" xmlns:wp="http://schemas.openxmlformats.org/drawingml/2006/wordprocessingDrawing" xmlns:w10="urn:schemas-microsoft-com:office:word" xmlns:w="http://schemas.openxmlformats.org/wordprocessingml/2006/main" xmlns:w14="http://schemas.microsoft.com/office/word/2010/wordml" xmlns:w15="http://schemas.microsoft.com/office/word/2012/wordml" xmlns:w16cex="http://schemas.microsoft.com/office/word/2018/wordml/cex" xmlns:w16cid="http://schemas.microsoft.com/office/word/2016/wordml/cid" xmlns:w16="http://schemas.microsoft.com/office/word/2018/wordml" xmlns:w16du="http://schemas.microsoft.com/office/word/2023/wordml/word16du" xmlns:w16sdtdh="http://schemas.microsoft.com/office/word/2020/wordml/sdtdatahash" xmlns:w16sdtfl="http://schemas.microsoft.com/office/word/2024/wordml/sdtformatlock" xmlns:w16se="http://schemas.microsoft.com/office/word/2015/wordml/symex" xmlns:wpg="http://schemas.microsoft.com/office/word/2010/wordprocessingGroup" xmlns:wpi="http://schemas.microsoft.com/office/word/2010/wordprocessingInk" xmlns:wne="http://schemas.microsoft.com/office/word/2006/wordml" xmlns:wps="http://schemas.microsoft.com/office/word/2010/wordprocessingShape" mc:Ignorable="w14 w15 w16se w16cid w16 w16cex w16sdtdh w16sdtfl w16du wp14">
   <w:abstractNum w:abstractNumId="0" w15:restartNumberingAfterBreak="0">
     <w:nsid w:val="01DE5D98"/>
     <w:multiLevelType w:val="hybridMultilevel"/>
@@ -8121,7 +7982,7 @@
 </file>
 
 <file path=word/styles.xml><?xml version="1.0" encoding="utf-8"?>
-<w:styles xmlns:mc="http://schemas.openxmlformats.org/markup-compatibility/2006" xmlns:r="http://schemas.openxmlformats.org/officeDocument/2006/relationships" xmlns:w="http://schemas.openxmlformats.org/wordprocessingml/2006/main" xmlns:w14="http://schemas.microsoft.com/office/word/2010/wordml" xmlns:w15="http://schemas.microsoft.com/office/word/2012/wordml" xmlns:w16cex="http://schemas.microsoft.com/office/word/2018/wordml/cex" xmlns:w16cid="http://schemas.microsoft.com/office/word/2016/wordml/cid" xmlns:w16="http://schemas.microsoft.com/office/word/2018/wordml" xmlns:w16sdtdh="http://schemas.microsoft.com/office/word/2020/wordml/sdtdatahash" xmlns:w16se="http://schemas.microsoft.com/office/word/2015/wordml/symex" mc:Ignorable="w14 w15 w16se w16cid w16 w16cex w16sdtdh">
+<w:styles xmlns:mc="http://schemas.openxmlformats.org/markup-compatibility/2006" xmlns:r="http://schemas.openxmlformats.org/officeDocument/2006/relationships" xmlns:w="http://schemas.openxmlformats.org/wordprocessingml/2006/main" xmlns:w14="http://schemas.microsoft.com/office/word/2010/wordml" xmlns:w15="http://schemas.microsoft.com/office/word/2012/wordml" xmlns:w16cex="http://schemas.microsoft.com/office/word/2018/wordml/cex" xmlns:w16cid="http://schemas.microsoft.com/office/word/2016/wordml/cid" xmlns:w16="http://schemas.microsoft.com/office/word/2018/wordml" xmlns:w16du="http://schemas.microsoft.com/office/word/2023/wordml/word16du" xmlns:w16sdtdh="http://schemas.microsoft.com/office/word/2020/wordml/sdtdatahash" xmlns:w16sdtfl="http://schemas.microsoft.com/office/word/2024/wordml/sdtformatlock" xmlns:w16se="http://schemas.microsoft.com/office/word/2015/wordml/symex" mc:Ignorable="w14 w15 w16se w16cid w16 w16cex w16sdtdh w16sdtfl w16du">
   <w:docDefaults>
     <w:rPrDefault>
       <w:rPr>
@@ -9176,21 +9037,6 @@
 </file>
 
 <file path=customXml/item1.xml><?xml version="1.0" encoding="utf-8"?>
-<p:properties xmlns:p="http://schemas.microsoft.com/office/2006/metadata/properties" xmlns:xsi="http://www.w3.org/2001/XMLSchema-instance" xmlns:pc="http://schemas.microsoft.com/office/infopath/2007/PartnerControls">
-  <documentManagement/>
-</p:properties>
-</file>
-
-<file path=customXml/item2.xml><?xml version="1.0" encoding="utf-8"?>
-<?mso-contentType ?>
-<FormTemplates xmlns="http://schemas.microsoft.com/sharepoint/v3/contenttype/forms">
-  <Display>DocumentLibraryForm</Display>
-  <Edit>DocumentLibraryForm</Edit>
-  <New>DocumentLibraryForm</New>
-</FormTemplates>
-</file>
-
-<file path=customXml/item3.xml><?xml version="1.0" encoding="utf-8"?>
 <ct:contentTypeSchema xmlns:ct="http://schemas.microsoft.com/office/2006/metadata/contentType" xmlns:ma="http://schemas.microsoft.com/office/2006/metadata/properties/metaAttributes" ct:_="" ma:_="" ma:contentTypeName="Document" ma:contentTypeID="0x010100B62F84F35E85E842ACB88E21CC3A2202" ma:contentTypeVersion="5" ma:contentTypeDescription="Create a new document." ma:contentTypeScope="" ma:versionID="0af96bb7543c1b2bb15bd195743c0a08">
   <xsd:schema xmlns:xsd="http://www.w3.org/2001/XMLSchema" xmlns:xs="http://www.w3.org/2001/XMLSchema" xmlns:p="http://schemas.microsoft.com/office/2006/metadata/properties" xmlns:ns2="f9454b1f-846e-419f-8caa-5d983e503693" xmlns:ns3="0ef7128f-a7d0-43d2-bee4-5f56f49c64da" targetNamespace="http://schemas.microsoft.com/office/2006/metadata/properties" ma:root="true" ma:fieldsID="4b09673b849eb4f629c57afadfe1b1e0" ns2:_="" ns3:_="">
     <xsd:import namespace="f9454b1f-846e-419f-8caa-5d983e503693"/>
@@ -9361,24 +9207,22 @@
 </ct:contentTypeSchema>
 </file>
 
-<file path=customXml/itemProps1.xml><?xml version="1.0" encoding="utf-8"?>
-<ds:datastoreItem xmlns:ds="http://schemas.openxmlformats.org/officeDocument/2006/customXml" ds:itemID="{FA71C57A-7ED1-4B13-AC53-348AAA2B24FE}">
-  <ds:schemaRefs>
-    <ds:schemaRef ds:uri="http://schemas.microsoft.com/office/2006/metadata/properties"/>
-    <ds:schemaRef ds:uri="http://schemas.microsoft.com/office/infopath/2007/PartnerControls"/>
-  </ds:schemaRefs>
-</ds:datastoreItem>
+<file path=customXml/item2.xml><?xml version="1.0" encoding="utf-8"?>
+<?mso-contentType ?>
+<FormTemplates xmlns="http://schemas.microsoft.com/sharepoint/v3/contenttype/forms">
+  <Display>DocumentLibraryForm</Display>
+  <Edit>DocumentLibraryForm</Edit>
+  <New>DocumentLibraryForm</New>
+</FormTemplates>
 </file>
 
-<file path=customXml/itemProps2.xml><?xml version="1.0" encoding="utf-8"?>
-<ds:datastoreItem xmlns:ds="http://schemas.openxmlformats.org/officeDocument/2006/customXml" ds:itemID="{DEAF8EA7-5799-438C-8873-54A09B0DACED}">
-  <ds:schemaRefs>
-    <ds:schemaRef ds:uri="http://schemas.microsoft.com/sharepoint/v3/contenttype/forms"/>
-  </ds:schemaRefs>
-</ds:datastoreItem>
+<file path=customXml/item3.xml><?xml version="1.0" encoding="utf-8"?>
+<p:properties xmlns:p="http://schemas.microsoft.com/office/2006/metadata/properties" xmlns:xsi="http://www.w3.org/2001/XMLSchema-instance" xmlns:pc="http://schemas.microsoft.com/office/infopath/2007/PartnerControls">
+  <documentManagement/>
+</p:properties>
 </file>
 
-<file path=customXml/itemProps3.xml><?xml version="1.0" encoding="utf-8"?>
+<file path=customXml/itemProps1.xml><?xml version="1.0" encoding="utf-8"?>
 <ds:datastoreItem xmlns:ds="http://schemas.openxmlformats.org/officeDocument/2006/customXml" ds:itemID="{0F04F263-BFBA-43E4-BD00-77F2AA8053D1}">
   <ds:schemaRefs>
     <ds:schemaRef ds:uri="http://schemas.microsoft.com/office/2006/metadata/contentType"/>
@@ -9395,4 +9239,21 @@
     <ds:schemaRef ds:uri="http://schemas.microsoft.com/internal/obd"/>
   </ds:schemaRefs>
 </ds:datastoreItem>
+</file>
+
+<file path=customXml/itemProps2.xml><?xml version="1.0" encoding="utf-8"?>
+<ds:datastoreItem xmlns:ds="http://schemas.openxmlformats.org/officeDocument/2006/customXml" ds:itemID="{DEAF8EA7-5799-438C-8873-54A09B0DACED}">
+  <ds:schemaRefs>
+    <ds:schemaRef ds:uri="http://schemas.microsoft.com/sharepoint/v3/contenttype/forms"/>
+  </ds:schemaRefs>
+</ds:datastoreItem>
+</file>
+
+<file path=customXml/itemProps3.xml><?xml version="1.0" encoding="utf-8"?>
+<ds:datastoreItem xmlns:ds="http://schemas.openxmlformats.org/officeDocument/2006/customXml" ds:itemID="{FA71C57A-7ED1-4B13-AC53-348AAA2B24FE}">
+  <ds:schemaRefs>
+    <ds:schemaRef ds:uri="http://schemas.microsoft.com/office/2006/metadata/properties"/>
+    <ds:schemaRef ds:uri="http://schemas.microsoft.com/office/infopath/2007/PartnerControls"/>
+  </ds:schemaRefs>
+</ds:datastoreItem>
 </file>
</xml_diff>